<commit_message>
insert estrutura do site institucional
</commit_message>
<xml_diff>
--- a/docs/ATA/seguir-padrao.docx
+++ b/docs/ATA/seguir-padrao.docx
@@ -4,826 +4,1931 @@
   <w:body>
     <w:tbl>
       <w:tblPr>
-        <w:tblStyle w:val="Tabelacomgrade"/>
-        <w:tblW w:w="10484" w:type="dxa"/>
-        <w:tblInd w:w="-1445" w:type="dxa"/>
-        <w:tblLayout w:type="fixed"/>
-        <w:tblLook w:val="06A0" w:firstRow="1" w:lastRow="0" w:firstColumn="1" w:lastColumn="0" w:noHBand="1" w:noVBand="1"/>
+        <w:tblW w:w="11800" w:type="dxa"/>
+        <w:tblInd w:w="-1396" w:type="dxa"/>
+        <w:tblCellMar>
+          <w:left w:w="70" w:type="dxa"/>
+          <w:right w:w="70" w:type="dxa"/>
+        </w:tblCellMar>
+        <w:tblLook w:val="04A0" w:firstRow="1" w:lastRow="0" w:firstColumn="1" w:lastColumn="0" w:noHBand="0" w:noVBand="1"/>
       </w:tblPr>
       <w:tblGrid>
-        <w:gridCol w:w="907"/>
-        <w:gridCol w:w="1190"/>
-        <w:gridCol w:w="1189"/>
-        <w:gridCol w:w="1387"/>
-        <w:gridCol w:w="892"/>
-        <w:gridCol w:w="892"/>
-        <w:gridCol w:w="892"/>
-        <w:gridCol w:w="3135"/>
+        <w:gridCol w:w="1400"/>
+        <w:gridCol w:w="1440"/>
+        <w:gridCol w:w="1820"/>
+        <w:gridCol w:w="1540"/>
+        <w:gridCol w:w="1700"/>
+        <w:gridCol w:w="1900"/>
+        <w:gridCol w:w="2000"/>
       </w:tblGrid>
       <w:tr>
         <w:trPr>
-          <w:trHeight w:val="251"/>
+          <w:trHeight w:val="288"/>
         </w:trPr>
         <w:tc>
           <w:tcPr>
-            <w:tcW w:w="10484" w:type="dxa"/>
-            <w:gridSpan w:val="8"/>
-            <w:tcBorders>
-              <w:top w:val="single" w:sz="12" w:space="0" w:color="000000" w:themeColor="text1"/>
-            </w:tcBorders>
-            <w:shd w:val="clear" w:color="auto" w:fill="FFC000"/>
-          </w:tcPr>
-          <w:p>
-            <w:pPr>
-              <w:jc w:val="center"/>
-              <w:rPr>
-                <w:rFonts w:ascii="Calibri" w:eastAsia="Calibri" w:hAnsi="Calibri" w:cs="Calibri"/>
+            <w:tcW w:w="1400" w:type="dxa"/>
+            <w:tcBorders>
+              <w:top w:val="single" w:sz="4" w:space="0" w:color="auto"/>
+              <w:left w:val="single" w:sz="4" w:space="0" w:color="auto"/>
+              <w:bottom w:val="single" w:sz="4" w:space="0" w:color="auto"/>
+              <w:right w:val="single" w:sz="4" w:space="0" w:color="auto"/>
+            </w:tcBorders>
+            <w:shd w:val="clear" w:color="000000" w:fill="FFC000"/>
+            <w:noWrap/>
+            <w:vAlign w:val="bottom"/>
+            <w:hideMark/>
+          </w:tcPr>
+          <w:p>
+            <w:pPr>
+              <w:spacing w:after="0" w:line="240" w:lineRule="auto"/>
+              <w:jc w:val="center"/>
+              <w:rPr>
+                <w:rFonts w:ascii="Aptos Narrow" w:eastAsia="Times New Roman" w:hAnsi="Aptos Narrow" w:cs="Times New Roman"/>
                 <w:b/>
                 <w:bCs/>
-              </w:rPr>
-            </w:pPr>
-            <w:r>
-              <w:rPr>
-                <w:rFonts w:ascii="Calibri" w:eastAsia="Calibri" w:hAnsi="Calibri" w:cs="Calibri"/>
+                <w:sz w:val="22"/>
+                <w:szCs w:val="22"/>
+                <w:lang w:eastAsia="pt-BR"/>
+              </w:rPr>
+            </w:pPr>
+            <w:r>
+              <w:rPr>
+                <w:rFonts w:ascii="Aptos Narrow" w:eastAsia="Times New Roman" w:hAnsi="Aptos Narrow" w:cs="Times New Roman"/>
                 <w:b/>
                 <w:bCs/>
-                <w:sz w:val="32"/>
-                <w:szCs w:val="32"/>
-              </w:rPr>
-              <w:t>Cargos da Semana</w:t>
+                <w:sz w:val="22"/>
+                <w:szCs w:val="22"/>
+                <w:lang w:eastAsia="pt-BR"/>
+              </w:rPr>
+              <w:t>SEMANA</w:t>
+            </w:r>
+          </w:p>
+        </w:tc>
+        <w:tc>
+          <w:tcPr>
+            <w:tcW w:w="1440" w:type="dxa"/>
+            <w:tcBorders>
+              <w:top w:val="single" w:sz="4" w:space="0" w:color="auto"/>
+              <w:left w:val="single" w:sz="4" w:space="0" w:color="auto"/>
+              <w:bottom w:val="single" w:sz="4" w:space="0" w:color="auto"/>
+              <w:right w:val="single" w:sz="4" w:space="0" w:color="auto"/>
+            </w:tcBorders>
+            <w:shd w:val="clear" w:color="000000" w:fill="FFC000"/>
+            <w:noWrap/>
+            <w:vAlign w:val="bottom"/>
+            <w:hideMark/>
+          </w:tcPr>
+          <w:p>
+            <w:pPr>
+              <w:spacing w:after="0" w:line="240" w:lineRule="auto"/>
+              <w:jc w:val="center"/>
+              <w:rPr>
+                <w:rFonts w:ascii="Aptos Narrow" w:eastAsia="Times New Roman" w:hAnsi="Aptos Narrow" w:cs="Times New Roman"/>
+                <w:b/>
+                <w:bCs/>
+                <w:sz w:val="22"/>
+                <w:szCs w:val="22"/>
+                <w:lang w:eastAsia="pt-BR"/>
+              </w:rPr>
+            </w:pPr>
+            <w:r>
+              <w:rPr>
+                <w:rFonts w:ascii="Aptos Narrow" w:eastAsia="Times New Roman" w:hAnsi="Aptos Narrow" w:cs="Times New Roman"/>
+                <w:b/>
+                <w:bCs/>
+                <w:sz w:val="22"/>
+                <w:szCs w:val="22"/>
+                <w:lang w:eastAsia="pt-BR"/>
+              </w:rPr>
+              <w:t>PO</w:t>
+            </w:r>
+          </w:p>
+        </w:tc>
+        <w:tc>
+          <w:tcPr>
+            <w:tcW w:w="1820" w:type="dxa"/>
+            <w:tcBorders>
+              <w:top w:val="single" w:sz="4" w:space="0" w:color="auto"/>
+              <w:left w:val="single" w:sz="4" w:space="0" w:color="auto"/>
+              <w:bottom w:val="single" w:sz="4" w:space="0" w:color="auto"/>
+              <w:right w:val="single" w:sz="4" w:space="0" w:color="auto"/>
+            </w:tcBorders>
+            <w:shd w:val="clear" w:color="000000" w:fill="FFC000"/>
+            <w:noWrap/>
+            <w:vAlign w:val="bottom"/>
+            <w:hideMark/>
+          </w:tcPr>
+          <w:p>
+            <w:pPr>
+              <w:spacing w:after="0" w:line="240" w:lineRule="auto"/>
+              <w:jc w:val="center"/>
+              <w:rPr>
+                <w:rFonts w:ascii="Aptos Narrow" w:eastAsia="Times New Roman" w:hAnsi="Aptos Narrow" w:cs="Times New Roman"/>
+                <w:b/>
+                <w:bCs/>
+                <w:sz w:val="22"/>
+                <w:szCs w:val="22"/>
+                <w:lang w:eastAsia="pt-BR"/>
+              </w:rPr>
+            </w:pPr>
+            <w:r>
+              <w:rPr>
+                <w:rFonts w:ascii="Aptos Narrow" w:eastAsia="Times New Roman" w:hAnsi="Aptos Narrow" w:cs="Times New Roman"/>
+                <w:b/>
+                <w:bCs/>
+                <w:sz w:val="22"/>
+                <w:szCs w:val="22"/>
+                <w:lang w:eastAsia="pt-BR"/>
+              </w:rPr>
+              <w:t>SCRUM MASTER</w:t>
+            </w:r>
+          </w:p>
+        </w:tc>
+        <w:tc>
+          <w:tcPr>
+            <w:tcW w:w="1540" w:type="dxa"/>
+            <w:tcBorders>
+              <w:top w:val="single" w:sz="4" w:space="0" w:color="auto"/>
+              <w:left w:val="single" w:sz="4" w:space="0" w:color="auto"/>
+              <w:bottom w:val="single" w:sz="4" w:space="0" w:color="auto"/>
+              <w:right w:val="single" w:sz="4" w:space="0" w:color="auto"/>
+            </w:tcBorders>
+            <w:shd w:val="clear" w:color="000000" w:fill="FFC000"/>
+            <w:noWrap/>
+            <w:vAlign w:val="bottom"/>
+            <w:hideMark/>
+          </w:tcPr>
+          <w:p>
+            <w:pPr>
+              <w:spacing w:after="0" w:line="240" w:lineRule="auto"/>
+              <w:jc w:val="center"/>
+              <w:rPr>
+                <w:rFonts w:ascii="Aptos Narrow" w:eastAsia="Times New Roman" w:hAnsi="Aptos Narrow" w:cs="Times New Roman"/>
+                <w:b/>
+                <w:bCs/>
+                <w:sz w:val="22"/>
+                <w:szCs w:val="22"/>
+                <w:lang w:eastAsia="pt-BR"/>
+              </w:rPr>
+            </w:pPr>
+            <w:r>
+              <w:rPr>
+                <w:rFonts w:ascii="Aptos Narrow" w:eastAsia="Times New Roman" w:hAnsi="Aptos Narrow" w:cs="Times New Roman"/>
+                <w:b/>
+                <w:bCs/>
+                <w:sz w:val="22"/>
+                <w:szCs w:val="22"/>
+                <w:lang w:eastAsia="pt-BR"/>
+              </w:rPr>
+              <w:t>FRONT-END</w:t>
+            </w:r>
+          </w:p>
+        </w:tc>
+        <w:tc>
+          <w:tcPr>
+            <w:tcW w:w="1700" w:type="dxa"/>
+            <w:tcBorders>
+              <w:top w:val="single" w:sz="4" w:space="0" w:color="auto"/>
+              <w:left w:val="single" w:sz="4" w:space="0" w:color="auto"/>
+              <w:bottom w:val="single" w:sz="4" w:space="0" w:color="auto"/>
+              <w:right w:val="single" w:sz="4" w:space="0" w:color="auto"/>
+            </w:tcBorders>
+            <w:shd w:val="clear" w:color="000000" w:fill="FFC000"/>
+            <w:noWrap/>
+            <w:vAlign w:val="bottom"/>
+            <w:hideMark/>
+          </w:tcPr>
+          <w:p>
+            <w:pPr>
+              <w:spacing w:after="0" w:line="240" w:lineRule="auto"/>
+              <w:jc w:val="center"/>
+              <w:rPr>
+                <w:rFonts w:ascii="Aptos Narrow" w:eastAsia="Times New Roman" w:hAnsi="Aptos Narrow" w:cs="Times New Roman"/>
+                <w:b/>
+                <w:bCs/>
+                <w:sz w:val="22"/>
+                <w:szCs w:val="22"/>
+                <w:lang w:eastAsia="pt-BR"/>
+              </w:rPr>
+            </w:pPr>
+            <w:r>
+              <w:rPr>
+                <w:rFonts w:ascii="Aptos Narrow" w:eastAsia="Times New Roman" w:hAnsi="Aptos Narrow" w:cs="Times New Roman"/>
+                <w:b/>
+                <w:bCs/>
+                <w:sz w:val="22"/>
+                <w:szCs w:val="22"/>
+                <w:lang w:eastAsia="pt-BR"/>
+              </w:rPr>
+              <w:t>BACK-END</w:t>
+            </w:r>
+          </w:p>
+        </w:tc>
+        <w:tc>
+          <w:tcPr>
+            <w:tcW w:w="1900" w:type="dxa"/>
+            <w:tcBorders>
+              <w:top w:val="single" w:sz="4" w:space="0" w:color="auto"/>
+              <w:left w:val="single" w:sz="4" w:space="0" w:color="auto"/>
+              <w:bottom w:val="single" w:sz="4" w:space="0" w:color="auto"/>
+              <w:right w:val="single" w:sz="4" w:space="0" w:color="auto"/>
+            </w:tcBorders>
+            <w:shd w:val="clear" w:color="000000" w:fill="FFC000"/>
+            <w:noWrap/>
+            <w:vAlign w:val="bottom"/>
+            <w:hideMark/>
+          </w:tcPr>
+          <w:p>
+            <w:pPr>
+              <w:spacing w:after="0" w:line="240" w:lineRule="auto"/>
+              <w:jc w:val="center"/>
+              <w:rPr>
+                <w:rFonts w:ascii="Aptos Narrow" w:eastAsia="Times New Roman" w:hAnsi="Aptos Narrow" w:cs="Times New Roman"/>
+                <w:b/>
+                <w:bCs/>
+                <w:sz w:val="22"/>
+                <w:szCs w:val="22"/>
+                <w:lang w:eastAsia="pt-BR"/>
+              </w:rPr>
+            </w:pPr>
+            <w:r>
+              <w:rPr>
+                <w:rFonts w:ascii="Aptos Narrow" w:eastAsia="Times New Roman" w:hAnsi="Aptos Narrow" w:cs="Times New Roman"/>
+                <w:b/>
+                <w:bCs/>
+                <w:sz w:val="22"/>
+                <w:szCs w:val="22"/>
+                <w:lang w:eastAsia="pt-BR"/>
+              </w:rPr>
+              <w:t>BANCO DE DADOS</w:t>
+            </w:r>
+          </w:p>
+        </w:tc>
+        <w:tc>
+          <w:tcPr>
+            <w:tcW w:w="2000" w:type="dxa"/>
+            <w:tcBorders>
+              <w:top w:val="single" w:sz="4" w:space="0" w:color="auto"/>
+              <w:left w:val="single" w:sz="4" w:space="0" w:color="auto"/>
+              <w:bottom w:val="single" w:sz="4" w:space="0" w:color="auto"/>
+              <w:right w:val="single" w:sz="4" w:space="0" w:color="auto"/>
+            </w:tcBorders>
+            <w:shd w:val="clear" w:color="000000" w:fill="FFC000"/>
+            <w:noWrap/>
+            <w:vAlign w:val="bottom"/>
+            <w:hideMark/>
+          </w:tcPr>
+          <w:p>
+            <w:pPr>
+              <w:spacing w:after="0" w:line="240" w:lineRule="auto"/>
+              <w:jc w:val="center"/>
+              <w:rPr>
+                <w:rFonts w:ascii="Aptos Narrow" w:eastAsia="Times New Roman" w:hAnsi="Aptos Narrow" w:cs="Times New Roman"/>
+                <w:b/>
+                <w:bCs/>
+                <w:sz w:val="22"/>
+                <w:szCs w:val="22"/>
+                <w:lang w:eastAsia="pt-BR"/>
+              </w:rPr>
+            </w:pPr>
+            <w:r>
+              <w:rPr>
+                <w:rFonts w:ascii="Aptos Narrow" w:eastAsia="Times New Roman" w:hAnsi="Aptos Narrow" w:cs="Times New Roman"/>
+                <w:b/>
+                <w:bCs/>
+                <w:sz w:val="22"/>
+                <w:szCs w:val="22"/>
+                <w:lang w:eastAsia="pt-BR"/>
+              </w:rPr>
+              <w:t>DOCUMENTAÇÃO</w:t>
             </w:r>
           </w:p>
         </w:tc>
       </w:tr>
       <w:tr>
         <w:trPr>
-          <w:trHeight w:val="251"/>
+          <w:trHeight w:val="288"/>
         </w:trPr>
         <w:tc>
           <w:tcPr>
-            <w:tcW w:w="907" w:type="dxa"/>
-            <w:tcBorders>
-              <w:top w:val="single" w:sz="12" w:space="0" w:color="000000" w:themeColor="text1"/>
-            </w:tcBorders>
-          </w:tcPr>
-          <w:p>
-            <w:pPr>
-              <w:rPr>
-                <w:rFonts w:ascii="Calibri" w:eastAsia="Calibri" w:hAnsi="Calibri" w:cs="Calibri"/>
-                <w:b/>
-                <w:bCs/>
-              </w:rPr>
-            </w:pPr>
-          </w:p>
-        </w:tc>
-        <w:tc>
-          <w:tcPr>
-            <w:tcW w:w="1190" w:type="dxa"/>
-          </w:tcPr>
-          <w:p>
-            <w:pPr>
-              <w:jc w:val="both"/>
-              <w:rPr>
-                <w:rFonts w:ascii="Calibri" w:eastAsia="Calibri" w:hAnsi="Calibri" w:cs="Calibri"/>
-                <w:b/>
-                <w:bCs/>
-              </w:rPr>
-            </w:pPr>
-            <w:proofErr w:type="spellStart"/>
-            <w:r>
-              <w:rPr>
-                <w:rFonts w:ascii="Calibri" w:eastAsia="Calibri" w:hAnsi="Calibri" w:cs="Calibri"/>
-                <w:b/>
-                <w:bCs/>
-              </w:rPr>
-              <w:t>Product</w:t>
-            </w:r>
-            <w:proofErr w:type="spellEnd"/>
-            <w:r>
-              <w:rPr>
-                <w:rFonts w:ascii="Calibri" w:eastAsia="Calibri" w:hAnsi="Calibri" w:cs="Calibri"/>
-                <w:b/>
-                <w:bCs/>
-              </w:rPr>
-              <w:t xml:space="preserve"> </w:t>
-            </w:r>
-            <w:proofErr w:type="spellStart"/>
-            <w:r>
-              <w:rPr>
-                <w:rFonts w:ascii="Calibri" w:eastAsia="Calibri" w:hAnsi="Calibri" w:cs="Calibri"/>
-                <w:b/>
-                <w:bCs/>
-              </w:rPr>
-              <w:t>Owner</w:t>
-            </w:r>
-            <w:proofErr w:type="spellEnd"/>
-          </w:p>
-        </w:tc>
-        <w:tc>
-          <w:tcPr>
-            <w:tcW w:w="1189" w:type="dxa"/>
-          </w:tcPr>
-          <w:p>
-            <w:pPr>
-              <w:rPr>
-                <w:rFonts w:ascii="Calibri" w:eastAsia="Calibri" w:hAnsi="Calibri" w:cs="Calibri"/>
-                <w:b/>
-                <w:bCs/>
-              </w:rPr>
-            </w:pPr>
-            <w:r>
-              <w:rPr>
-                <w:rFonts w:ascii="Calibri" w:eastAsia="Calibri" w:hAnsi="Calibri" w:cs="Calibri"/>
-                <w:b/>
-                <w:bCs/>
-              </w:rPr>
-              <w:t>Scrum Master</w:t>
-            </w:r>
-          </w:p>
-        </w:tc>
-        <w:tc>
-          <w:tcPr>
-            <w:tcW w:w="1387" w:type="dxa"/>
-          </w:tcPr>
-          <w:p>
-            <w:pPr>
-              <w:rPr>
-                <w:rFonts w:ascii="Calibri" w:eastAsia="Calibri" w:hAnsi="Calibri" w:cs="Calibri"/>
-                <w:b/>
-                <w:bCs/>
-              </w:rPr>
-            </w:pPr>
-          </w:p>
-        </w:tc>
-        <w:tc>
-          <w:tcPr>
-            <w:tcW w:w="892" w:type="dxa"/>
-          </w:tcPr>
-          <w:p>
-            <w:pPr>
-              <w:rPr>
-                <w:rFonts w:ascii="Calibri" w:eastAsia="Calibri" w:hAnsi="Calibri" w:cs="Calibri"/>
-                <w:b/>
-                <w:bCs/>
-              </w:rPr>
-            </w:pPr>
-          </w:p>
-        </w:tc>
-        <w:tc>
-          <w:tcPr>
-            <w:tcW w:w="892" w:type="dxa"/>
-          </w:tcPr>
-          <w:p>
-            <w:pPr>
-              <w:rPr>
-                <w:rFonts w:ascii="Calibri" w:eastAsia="Calibri" w:hAnsi="Calibri" w:cs="Calibri"/>
-                <w:b/>
-                <w:bCs/>
-              </w:rPr>
-            </w:pPr>
-          </w:p>
-        </w:tc>
-        <w:tc>
-          <w:tcPr>
-            <w:tcW w:w="892" w:type="dxa"/>
-          </w:tcPr>
-          <w:p>
-            <w:pPr>
-              <w:rPr>
-                <w:rFonts w:ascii="Calibri" w:eastAsia="Calibri" w:hAnsi="Calibri" w:cs="Calibri"/>
-                <w:b/>
-                <w:bCs/>
-              </w:rPr>
-            </w:pPr>
-          </w:p>
-        </w:tc>
-        <w:tc>
-          <w:tcPr>
-            <w:tcW w:w="3133" w:type="dxa"/>
-          </w:tcPr>
-          <w:p>
-            <w:pPr>
-              <w:rPr>
-                <w:rFonts w:ascii="Calibri" w:eastAsia="Calibri" w:hAnsi="Calibri" w:cs="Calibri"/>
-                <w:b/>
-                <w:bCs/>
-              </w:rPr>
-            </w:pPr>
+            <w:tcW w:w="1400" w:type="dxa"/>
+            <w:tcBorders>
+              <w:top w:val="single" w:sz="4" w:space="0" w:color="auto"/>
+              <w:left w:val="single" w:sz="4" w:space="0" w:color="auto"/>
+              <w:bottom w:val="single" w:sz="4" w:space="0" w:color="auto"/>
+              <w:right w:val="single" w:sz="4" w:space="0" w:color="auto"/>
+            </w:tcBorders>
+            <w:shd w:val="clear" w:color="auto" w:fill="FFFFFF" w:themeFill="background1"/>
+            <w:noWrap/>
+            <w:vAlign w:val="center"/>
+            <w:hideMark/>
+          </w:tcPr>
+          <w:p>
+            <w:pPr>
+              <w:spacing w:after="0" w:line="240" w:lineRule="auto"/>
+              <w:jc w:val="center"/>
+              <w:rPr>
+                <w:rFonts w:ascii="Aptos Narrow" w:eastAsia="Times New Roman" w:hAnsi="Aptos Narrow" w:cs="Times New Roman"/>
+                <w:color w:val="000000"/>
+                <w:sz w:val="22"/>
+                <w:szCs w:val="22"/>
+                <w:lang w:eastAsia="pt-BR"/>
+              </w:rPr>
+            </w:pPr>
+            <w:r>
+              <w:rPr>
+                <w:rFonts w:ascii="Aptos Narrow" w:eastAsia="Times New Roman" w:hAnsi="Aptos Narrow" w:cs="Times New Roman"/>
+                <w:color w:val="000000"/>
+                <w:sz w:val="22"/>
+                <w:szCs w:val="22"/>
+                <w:lang w:eastAsia="pt-BR"/>
+              </w:rPr>
+              <w:t>SEMANA 1</w:t>
+            </w:r>
+          </w:p>
+        </w:tc>
+        <w:tc>
+          <w:tcPr>
+            <w:tcW w:w="1440" w:type="dxa"/>
+            <w:tcBorders>
+              <w:top w:val="single" w:sz="4" w:space="0" w:color="auto"/>
+              <w:left w:val="single" w:sz="4" w:space="0" w:color="auto"/>
+              <w:bottom w:val="single" w:sz="4" w:space="0" w:color="auto"/>
+              <w:right w:val="single" w:sz="4" w:space="0" w:color="auto"/>
+            </w:tcBorders>
+            <w:shd w:val="clear" w:color="auto" w:fill="FFFFFF" w:themeFill="background1"/>
+            <w:noWrap/>
+            <w:vAlign w:val="center"/>
+            <w:hideMark/>
+          </w:tcPr>
+          <w:p>
+            <w:pPr>
+              <w:spacing w:after="0" w:line="240" w:lineRule="auto"/>
+              <w:jc w:val="center"/>
+              <w:rPr>
+                <w:rFonts w:ascii="Aptos Narrow" w:eastAsia="Times New Roman" w:hAnsi="Aptos Narrow" w:cs="Times New Roman"/>
+                <w:color w:val="000000"/>
+                <w:sz w:val="22"/>
+                <w:szCs w:val="22"/>
+                <w:lang w:eastAsia="pt-BR"/>
+              </w:rPr>
+            </w:pPr>
+            <w:r>
+              <w:rPr>
+                <w:rFonts w:ascii="Aptos Narrow" w:eastAsia="Times New Roman" w:hAnsi="Aptos Narrow" w:cs="Times New Roman"/>
+                <w:color w:val="000000"/>
+                <w:sz w:val="22"/>
+                <w:szCs w:val="22"/>
+                <w:lang w:eastAsia="pt-BR"/>
+              </w:rPr>
+              <w:t>ANA</w:t>
+            </w:r>
+          </w:p>
+        </w:tc>
+        <w:tc>
+          <w:tcPr>
+            <w:tcW w:w="1820" w:type="dxa"/>
+            <w:tcBorders>
+              <w:top w:val="single" w:sz="4" w:space="0" w:color="auto"/>
+              <w:left w:val="single" w:sz="4" w:space="0" w:color="auto"/>
+              <w:bottom w:val="single" w:sz="4" w:space="0" w:color="auto"/>
+              <w:right w:val="single" w:sz="4" w:space="0" w:color="auto"/>
+            </w:tcBorders>
+            <w:shd w:val="clear" w:color="auto" w:fill="FFFFFF" w:themeFill="background1"/>
+            <w:noWrap/>
+            <w:vAlign w:val="center"/>
+            <w:hideMark/>
+          </w:tcPr>
+          <w:p>
+            <w:pPr>
+              <w:spacing w:after="0" w:line="240" w:lineRule="auto"/>
+              <w:jc w:val="center"/>
+              <w:rPr>
+                <w:rFonts w:ascii="Aptos Narrow" w:eastAsia="Times New Roman" w:hAnsi="Aptos Narrow" w:cs="Times New Roman"/>
+                <w:color w:val="000000"/>
+                <w:sz w:val="22"/>
+                <w:szCs w:val="22"/>
+                <w:lang w:eastAsia="pt-BR"/>
+              </w:rPr>
+            </w:pPr>
+            <w:r>
+              <w:rPr>
+                <w:rFonts w:ascii="Aptos Narrow" w:eastAsia="Times New Roman" w:hAnsi="Aptos Narrow" w:cs="Times New Roman"/>
+                <w:color w:val="000000"/>
+                <w:sz w:val="22"/>
+                <w:szCs w:val="22"/>
+                <w:lang w:eastAsia="pt-BR"/>
+              </w:rPr>
+              <w:t>SAMARA</w:t>
+            </w:r>
+          </w:p>
+        </w:tc>
+        <w:tc>
+          <w:tcPr>
+            <w:tcW w:w="1540" w:type="dxa"/>
+            <w:tcBorders>
+              <w:top w:val="single" w:sz="4" w:space="0" w:color="auto"/>
+              <w:left w:val="single" w:sz="4" w:space="0" w:color="auto"/>
+              <w:bottom w:val="single" w:sz="4" w:space="0" w:color="auto"/>
+              <w:right w:val="single" w:sz="4" w:space="0" w:color="auto"/>
+            </w:tcBorders>
+            <w:shd w:val="clear" w:color="auto" w:fill="FFFFFF" w:themeFill="background1"/>
+            <w:noWrap/>
+            <w:vAlign w:val="center"/>
+            <w:hideMark/>
+          </w:tcPr>
+          <w:p>
+            <w:pPr>
+              <w:spacing w:after="0" w:line="240" w:lineRule="auto"/>
+              <w:jc w:val="center"/>
+              <w:rPr>
+                <w:rFonts w:ascii="Aptos Narrow" w:eastAsia="Times New Roman" w:hAnsi="Aptos Narrow" w:cs="Times New Roman"/>
+                <w:color w:val="000000"/>
+                <w:sz w:val="22"/>
+                <w:szCs w:val="22"/>
+                <w:lang w:eastAsia="pt-BR"/>
+              </w:rPr>
+            </w:pPr>
+            <w:r>
+              <w:rPr>
+                <w:rFonts w:ascii="Aptos Narrow" w:eastAsia="Times New Roman" w:hAnsi="Aptos Narrow" w:cs="Times New Roman"/>
+                <w:color w:val="000000"/>
+                <w:sz w:val="22"/>
+                <w:szCs w:val="22"/>
+                <w:lang w:eastAsia="pt-BR"/>
+              </w:rPr>
+              <w:t>PEDRO</w:t>
+            </w:r>
+          </w:p>
+        </w:tc>
+        <w:tc>
+          <w:tcPr>
+            <w:tcW w:w="1700" w:type="dxa"/>
+            <w:tcBorders>
+              <w:top w:val="single" w:sz="4" w:space="0" w:color="auto"/>
+              <w:left w:val="single" w:sz="4" w:space="0" w:color="auto"/>
+              <w:bottom w:val="single" w:sz="4" w:space="0" w:color="auto"/>
+              <w:right w:val="single" w:sz="4" w:space="0" w:color="auto"/>
+            </w:tcBorders>
+            <w:shd w:val="clear" w:color="auto" w:fill="FFFFFF" w:themeFill="background1"/>
+            <w:noWrap/>
+            <w:vAlign w:val="center"/>
+            <w:hideMark/>
+          </w:tcPr>
+          <w:p>
+            <w:pPr>
+              <w:spacing w:after="0" w:line="240" w:lineRule="auto"/>
+              <w:jc w:val="center"/>
+              <w:rPr>
+                <w:rFonts w:ascii="Aptos Narrow" w:eastAsia="Times New Roman" w:hAnsi="Aptos Narrow" w:cs="Times New Roman"/>
+                <w:color w:val="000000"/>
+                <w:sz w:val="22"/>
+                <w:szCs w:val="22"/>
+                <w:lang w:eastAsia="pt-BR"/>
+              </w:rPr>
+            </w:pPr>
+            <w:r>
+              <w:rPr>
+                <w:rFonts w:ascii="Aptos Narrow" w:eastAsia="Times New Roman" w:hAnsi="Aptos Narrow" w:cs="Times New Roman"/>
+                <w:color w:val="000000"/>
+                <w:sz w:val="22"/>
+                <w:szCs w:val="22"/>
+                <w:lang w:eastAsia="pt-BR"/>
+              </w:rPr>
+              <w:t>DUDA E ANA</w:t>
+            </w:r>
+          </w:p>
+        </w:tc>
+        <w:tc>
+          <w:tcPr>
+            <w:tcW w:w="1900" w:type="dxa"/>
+            <w:tcBorders>
+              <w:top w:val="single" w:sz="4" w:space="0" w:color="auto"/>
+              <w:left w:val="single" w:sz="4" w:space="0" w:color="auto"/>
+              <w:bottom w:val="single" w:sz="4" w:space="0" w:color="auto"/>
+              <w:right w:val="single" w:sz="4" w:space="0" w:color="auto"/>
+            </w:tcBorders>
+            <w:shd w:val="clear" w:color="auto" w:fill="FFFFFF" w:themeFill="background1"/>
+            <w:noWrap/>
+            <w:vAlign w:val="center"/>
+            <w:hideMark/>
+          </w:tcPr>
+          <w:p>
+            <w:pPr>
+              <w:spacing w:after="0" w:line="240" w:lineRule="auto"/>
+              <w:jc w:val="center"/>
+              <w:rPr>
+                <w:rFonts w:ascii="Aptos Narrow" w:eastAsia="Times New Roman" w:hAnsi="Aptos Narrow" w:cs="Times New Roman"/>
+                <w:color w:val="000000"/>
+                <w:sz w:val="22"/>
+                <w:szCs w:val="22"/>
+                <w:lang w:eastAsia="pt-BR"/>
+              </w:rPr>
+            </w:pPr>
+            <w:r>
+              <w:rPr>
+                <w:rFonts w:ascii="Aptos Narrow" w:eastAsia="Times New Roman" w:hAnsi="Aptos Narrow" w:cs="Times New Roman"/>
+                <w:color w:val="000000"/>
+                <w:sz w:val="22"/>
+                <w:szCs w:val="22"/>
+                <w:lang w:eastAsia="pt-BR"/>
+              </w:rPr>
+              <w:t>LIZ E BIA</w:t>
+            </w:r>
+          </w:p>
+        </w:tc>
+        <w:tc>
+          <w:tcPr>
+            <w:tcW w:w="2000" w:type="dxa"/>
+            <w:tcBorders>
+              <w:top w:val="single" w:sz="4" w:space="0" w:color="auto"/>
+              <w:left w:val="single" w:sz="4" w:space="0" w:color="auto"/>
+              <w:bottom w:val="single" w:sz="4" w:space="0" w:color="auto"/>
+              <w:right w:val="single" w:sz="4" w:space="0" w:color="auto"/>
+            </w:tcBorders>
+            <w:shd w:val="clear" w:color="auto" w:fill="FFFFFF" w:themeFill="background1"/>
+            <w:noWrap/>
+            <w:vAlign w:val="center"/>
+            <w:hideMark/>
+          </w:tcPr>
+          <w:p>
+            <w:pPr>
+              <w:spacing w:after="0" w:line="240" w:lineRule="auto"/>
+              <w:jc w:val="center"/>
+              <w:rPr>
+                <w:rFonts w:ascii="Aptos Narrow" w:eastAsia="Times New Roman" w:hAnsi="Aptos Narrow" w:cs="Times New Roman"/>
+                <w:color w:val="000000"/>
+                <w:sz w:val="22"/>
+                <w:szCs w:val="22"/>
+                <w:lang w:eastAsia="pt-BR"/>
+              </w:rPr>
+            </w:pPr>
+            <w:r>
+              <w:rPr>
+                <w:rFonts w:ascii="Aptos Narrow" w:eastAsia="Times New Roman" w:hAnsi="Aptos Narrow" w:cs="Times New Roman"/>
+                <w:color w:val="000000"/>
+                <w:sz w:val="22"/>
+                <w:szCs w:val="22"/>
+                <w:lang w:eastAsia="pt-BR"/>
+              </w:rPr>
+              <w:t>RAFA E SAMARA</w:t>
+            </w:r>
           </w:p>
         </w:tc>
       </w:tr>
       <w:tr>
         <w:trPr>
-          <w:trHeight w:val="251"/>
+          <w:trHeight w:val="288"/>
         </w:trPr>
         <w:tc>
           <w:tcPr>
-            <w:tcW w:w="907" w:type="dxa"/>
-          </w:tcPr>
-          <w:p>
-            <w:pPr>
-              <w:rPr>
-                <w:rFonts w:ascii="Calibri" w:eastAsia="Calibri" w:hAnsi="Calibri" w:cs="Calibri"/>
-                <w:b/>
-                <w:bCs/>
-              </w:rPr>
-            </w:pPr>
-            <w:r>
-              <w:rPr>
-                <w:rFonts w:ascii="Calibri" w:eastAsia="Calibri" w:hAnsi="Calibri" w:cs="Calibri"/>
-                <w:b/>
-                <w:bCs/>
-              </w:rPr>
-              <w:t>Semana 1</w:t>
-            </w:r>
-          </w:p>
-        </w:tc>
-        <w:tc>
-          <w:tcPr>
-            <w:tcW w:w="1190" w:type="dxa"/>
-          </w:tcPr>
-          <w:p>
-            <w:pPr>
-              <w:rPr>
-                <w:rFonts w:ascii="Calibri" w:eastAsia="Calibri" w:hAnsi="Calibri" w:cs="Calibri"/>
-              </w:rPr>
-            </w:pPr>
-            <w:r>
-              <w:rPr>
-                <w:rFonts w:ascii="Calibri" w:eastAsia="Calibri" w:hAnsi="Calibri" w:cs="Calibri"/>
-              </w:rPr>
-              <w:t>Ana Vitória</w:t>
-            </w:r>
-          </w:p>
-        </w:tc>
-        <w:tc>
-          <w:tcPr>
-            <w:tcW w:w="1189" w:type="dxa"/>
-          </w:tcPr>
-          <w:p>
-            <w:pPr>
-              <w:rPr>
-                <w:rFonts w:ascii="Calibri" w:eastAsia="Calibri" w:hAnsi="Calibri" w:cs="Calibri"/>
-              </w:rPr>
-            </w:pPr>
-            <w:r>
-              <w:rPr>
-                <w:rFonts w:ascii="Calibri" w:eastAsia="Calibri" w:hAnsi="Calibri" w:cs="Calibri"/>
-              </w:rPr>
-              <w:t>Samara</w:t>
-            </w:r>
-          </w:p>
-        </w:tc>
-        <w:tc>
-          <w:tcPr>
-            <w:tcW w:w="1387" w:type="dxa"/>
-          </w:tcPr>
-          <w:p>
-            <w:pPr>
-              <w:rPr>
-                <w:rFonts w:ascii="Calibri" w:eastAsia="Calibri" w:hAnsi="Calibri" w:cs="Calibri"/>
-              </w:rPr>
-            </w:pPr>
-          </w:p>
-        </w:tc>
-        <w:tc>
-          <w:tcPr>
-            <w:tcW w:w="892" w:type="dxa"/>
-          </w:tcPr>
-          <w:p>
-            <w:pPr>
-              <w:rPr>
-                <w:rFonts w:ascii="Calibri" w:eastAsia="Calibri" w:hAnsi="Calibri" w:cs="Calibri"/>
-              </w:rPr>
-            </w:pPr>
-          </w:p>
-        </w:tc>
-        <w:tc>
-          <w:tcPr>
-            <w:tcW w:w="892" w:type="dxa"/>
-          </w:tcPr>
-          <w:p>
-            <w:pPr>
-              <w:rPr>
-                <w:rFonts w:ascii="Calibri" w:eastAsia="Calibri" w:hAnsi="Calibri" w:cs="Calibri"/>
-              </w:rPr>
-            </w:pPr>
-          </w:p>
-        </w:tc>
-        <w:tc>
-          <w:tcPr>
-            <w:tcW w:w="892" w:type="dxa"/>
-          </w:tcPr>
-          <w:p>
-            <w:pPr>
-              <w:rPr>
-                <w:rFonts w:ascii="Calibri" w:eastAsia="Calibri" w:hAnsi="Calibri" w:cs="Calibri"/>
-              </w:rPr>
-            </w:pPr>
-          </w:p>
-        </w:tc>
-        <w:tc>
-          <w:tcPr>
-            <w:tcW w:w="3133" w:type="dxa"/>
-          </w:tcPr>
-          <w:p>
-            <w:pPr>
-              <w:rPr>
-                <w:rFonts w:ascii="Calibri" w:eastAsia="Calibri" w:hAnsi="Calibri" w:cs="Calibri"/>
-              </w:rPr>
-            </w:pPr>
+            <w:tcW w:w="1400" w:type="dxa"/>
+            <w:tcBorders>
+              <w:top w:val="single" w:sz="4" w:space="0" w:color="auto"/>
+              <w:left w:val="single" w:sz="4" w:space="0" w:color="auto"/>
+              <w:bottom w:val="single" w:sz="4" w:space="0" w:color="auto"/>
+              <w:right w:val="single" w:sz="4" w:space="0" w:color="auto"/>
+            </w:tcBorders>
+            <w:shd w:val="clear" w:color="auto" w:fill="FFFFFF" w:themeFill="background1"/>
+            <w:noWrap/>
+            <w:vAlign w:val="center"/>
+            <w:hideMark/>
+          </w:tcPr>
+          <w:p>
+            <w:pPr>
+              <w:spacing w:after="0" w:line="240" w:lineRule="auto"/>
+              <w:jc w:val="center"/>
+              <w:rPr>
+                <w:rFonts w:ascii="Aptos Narrow" w:eastAsia="Times New Roman" w:hAnsi="Aptos Narrow" w:cs="Times New Roman"/>
+                <w:color w:val="000000"/>
+                <w:sz w:val="22"/>
+                <w:szCs w:val="22"/>
+                <w:lang w:eastAsia="pt-BR"/>
+              </w:rPr>
+            </w:pPr>
+            <w:r>
+              <w:rPr>
+                <w:rFonts w:ascii="Aptos Narrow" w:eastAsia="Times New Roman" w:hAnsi="Aptos Narrow" w:cs="Times New Roman"/>
+                <w:color w:val="000000"/>
+                <w:sz w:val="22"/>
+                <w:szCs w:val="22"/>
+                <w:lang w:eastAsia="pt-BR"/>
+              </w:rPr>
+              <w:t>SEMANA 2</w:t>
+            </w:r>
+          </w:p>
+        </w:tc>
+        <w:tc>
+          <w:tcPr>
+            <w:tcW w:w="1440" w:type="dxa"/>
+            <w:tcBorders>
+              <w:top w:val="single" w:sz="4" w:space="0" w:color="auto"/>
+              <w:left w:val="single" w:sz="4" w:space="0" w:color="auto"/>
+              <w:bottom w:val="single" w:sz="4" w:space="0" w:color="auto"/>
+              <w:right w:val="single" w:sz="4" w:space="0" w:color="auto"/>
+            </w:tcBorders>
+            <w:shd w:val="clear" w:color="auto" w:fill="FFFFFF" w:themeFill="background1"/>
+            <w:noWrap/>
+            <w:vAlign w:val="center"/>
+            <w:hideMark/>
+          </w:tcPr>
+          <w:p>
+            <w:pPr>
+              <w:spacing w:after="0" w:line="240" w:lineRule="auto"/>
+              <w:jc w:val="center"/>
+              <w:rPr>
+                <w:rFonts w:ascii="Aptos Narrow" w:eastAsia="Times New Roman" w:hAnsi="Aptos Narrow" w:cs="Times New Roman"/>
+                <w:color w:val="000000"/>
+                <w:sz w:val="22"/>
+                <w:szCs w:val="22"/>
+                <w:lang w:eastAsia="pt-BR"/>
+              </w:rPr>
+            </w:pPr>
+            <w:r>
+              <w:rPr>
+                <w:rFonts w:ascii="Aptos Narrow" w:eastAsia="Times New Roman" w:hAnsi="Aptos Narrow" w:cs="Times New Roman"/>
+                <w:color w:val="000000"/>
+                <w:sz w:val="22"/>
+                <w:szCs w:val="22"/>
+                <w:lang w:eastAsia="pt-BR"/>
+              </w:rPr>
+              <w:t>PEDRO</w:t>
+            </w:r>
+          </w:p>
+        </w:tc>
+        <w:tc>
+          <w:tcPr>
+            <w:tcW w:w="1820" w:type="dxa"/>
+            <w:tcBorders>
+              <w:top w:val="single" w:sz="4" w:space="0" w:color="auto"/>
+              <w:left w:val="single" w:sz="4" w:space="0" w:color="auto"/>
+              <w:bottom w:val="single" w:sz="4" w:space="0" w:color="auto"/>
+              <w:right w:val="single" w:sz="4" w:space="0" w:color="auto"/>
+            </w:tcBorders>
+            <w:shd w:val="clear" w:color="auto" w:fill="FFFFFF" w:themeFill="background1"/>
+            <w:noWrap/>
+            <w:vAlign w:val="center"/>
+            <w:hideMark/>
+          </w:tcPr>
+          <w:p>
+            <w:pPr>
+              <w:spacing w:after="0" w:line="240" w:lineRule="auto"/>
+              <w:jc w:val="center"/>
+              <w:rPr>
+                <w:rFonts w:ascii="Aptos Narrow" w:eastAsia="Times New Roman" w:hAnsi="Aptos Narrow" w:cs="Times New Roman"/>
+                <w:color w:val="000000"/>
+                <w:sz w:val="22"/>
+                <w:szCs w:val="22"/>
+                <w:lang w:eastAsia="pt-BR"/>
+              </w:rPr>
+            </w:pPr>
+            <w:r>
+              <w:rPr>
+                <w:rFonts w:ascii="Aptos Narrow" w:eastAsia="Times New Roman" w:hAnsi="Aptos Narrow" w:cs="Times New Roman"/>
+                <w:color w:val="000000"/>
+                <w:sz w:val="22"/>
+                <w:szCs w:val="22"/>
+                <w:lang w:eastAsia="pt-BR"/>
+              </w:rPr>
+              <w:t>RAFA</w:t>
+            </w:r>
+          </w:p>
+        </w:tc>
+        <w:tc>
+          <w:tcPr>
+            <w:tcW w:w="1540" w:type="dxa"/>
+            <w:tcBorders>
+              <w:top w:val="single" w:sz="4" w:space="0" w:color="auto"/>
+              <w:left w:val="single" w:sz="4" w:space="0" w:color="auto"/>
+              <w:bottom w:val="single" w:sz="4" w:space="0" w:color="auto"/>
+              <w:right w:val="single" w:sz="4" w:space="0" w:color="auto"/>
+            </w:tcBorders>
+            <w:shd w:val="clear" w:color="auto" w:fill="FFFFFF" w:themeFill="background1"/>
+            <w:noWrap/>
+            <w:vAlign w:val="center"/>
+            <w:hideMark/>
+          </w:tcPr>
+          <w:p>
+            <w:pPr>
+              <w:spacing w:after="0" w:line="240" w:lineRule="auto"/>
+              <w:jc w:val="center"/>
+              <w:rPr>
+                <w:rFonts w:ascii="Aptos Narrow" w:eastAsia="Times New Roman" w:hAnsi="Aptos Narrow" w:cs="Times New Roman"/>
+                <w:color w:val="000000"/>
+                <w:sz w:val="22"/>
+                <w:szCs w:val="22"/>
+                <w:lang w:eastAsia="pt-BR"/>
+              </w:rPr>
+            </w:pPr>
+            <w:r>
+              <w:rPr>
+                <w:rFonts w:ascii="Aptos Narrow" w:eastAsia="Times New Roman" w:hAnsi="Aptos Narrow" w:cs="Times New Roman"/>
+                <w:color w:val="000000"/>
+                <w:sz w:val="22"/>
+                <w:szCs w:val="22"/>
+                <w:lang w:eastAsia="pt-BR"/>
+              </w:rPr>
+              <w:t>ANA E RAFA</w:t>
+            </w:r>
+          </w:p>
+        </w:tc>
+        <w:tc>
+          <w:tcPr>
+            <w:tcW w:w="1700" w:type="dxa"/>
+            <w:tcBorders>
+              <w:top w:val="single" w:sz="4" w:space="0" w:color="auto"/>
+              <w:left w:val="single" w:sz="4" w:space="0" w:color="auto"/>
+              <w:bottom w:val="single" w:sz="4" w:space="0" w:color="auto"/>
+              <w:right w:val="single" w:sz="4" w:space="0" w:color="auto"/>
+            </w:tcBorders>
+            <w:shd w:val="clear" w:color="auto" w:fill="FFFFFF" w:themeFill="background1"/>
+            <w:noWrap/>
+            <w:vAlign w:val="center"/>
+            <w:hideMark/>
+          </w:tcPr>
+          <w:p>
+            <w:pPr>
+              <w:spacing w:after="0" w:line="240" w:lineRule="auto"/>
+              <w:jc w:val="center"/>
+              <w:rPr>
+                <w:rFonts w:ascii="Aptos Narrow" w:eastAsia="Times New Roman" w:hAnsi="Aptos Narrow" w:cs="Times New Roman"/>
+                <w:color w:val="000000"/>
+                <w:sz w:val="22"/>
+                <w:szCs w:val="22"/>
+                <w:lang w:eastAsia="pt-BR"/>
+              </w:rPr>
+            </w:pPr>
+            <w:r>
+              <w:rPr>
+                <w:rFonts w:ascii="Aptos Narrow" w:eastAsia="Times New Roman" w:hAnsi="Aptos Narrow" w:cs="Times New Roman"/>
+                <w:color w:val="000000"/>
+                <w:sz w:val="22"/>
+                <w:szCs w:val="22"/>
+                <w:lang w:eastAsia="pt-BR"/>
+              </w:rPr>
+              <w:t>BIA E SAMARA</w:t>
+            </w:r>
+          </w:p>
+        </w:tc>
+        <w:tc>
+          <w:tcPr>
+            <w:tcW w:w="1900" w:type="dxa"/>
+            <w:tcBorders>
+              <w:top w:val="single" w:sz="4" w:space="0" w:color="auto"/>
+              <w:left w:val="single" w:sz="4" w:space="0" w:color="auto"/>
+              <w:bottom w:val="single" w:sz="4" w:space="0" w:color="auto"/>
+              <w:right w:val="single" w:sz="4" w:space="0" w:color="auto"/>
+            </w:tcBorders>
+            <w:shd w:val="clear" w:color="auto" w:fill="FFFFFF" w:themeFill="background1"/>
+            <w:noWrap/>
+            <w:vAlign w:val="center"/>
+            <w:hideMark/>
+          </w:tcPr>
+          <w:p>
+            <w:pPr>
+              <w:spacing w:after="0" w:line="240" w:lineRule="auto"/>
+              <w:jc w:val="center"/>
+              <w:rPr>
+                <w:rFonts w:ascii="Aptos Narrow" w:eastAsia="Times New Roman" w:hAnsi="Aptos Narrow" w:cs="Times New Roman"/>
+                <w:color w:val="000000"/>
+                <w:sz w:val="22"/>
+                <w:szCs w:val="22"/>
+                <w:lang w:eastAsia="pt-BR"/>
+              </w:rPr>
+            </w:pPr>
+            <w:r>
+              <w:rPr>
+                <w:rFonts w:ascii="Aptos Narrow" w:eastAsia="Times New Roman" w:hAnsi="Aptos Narrow" w:cs="Times New Roman"/>
+                <w:color w:val="000000"/>
+                <w:sz w:val="22"/>
+                <w:szCs w:val="22"/>
+                <w:lang w:eastAsia="pt-BR"/>
+              </w:rPr>
+              <w:t>PEDRO E DUDA</w:t>
+            </w:r>
+          </w:p>
+        </w:tc>
+        <w:tc>
+          <w:tcPr>
+            <w:tcW w:w="2000" w:type="dxa"/>
+            <w:tcBorders>
+              <w:top w:val="single" w:sz="4" w:space="0" w:color="auto"/>
+              <w:left w:val="single" w:sz="4" w:space="0" w:color="auto"/>
+              <w:bottom w:val="single" w:sz="4" w:space="0" w:color="auto"/>
+              <w:right w:val="single" w:sz="4" w:space="0" w:color="auto"/>
+            </w:tcBorders>
+            <w:shd w:val="clear" w:color="auto" w:fill="FFFFFF" w:themeFill="background1"/>
+            <w:noWrap/>
+            <w:vAlign w:val="center"/>
+            <w:hideMark/>
+          </w:tcPr>
+          <w:p>
+            <w:pPr>
+              <w:spacing w:after="0" w:line="240" w:lineRule="auto"/>
+              <w:jc w:val="center"/>
+              <w:rPr>
+                <w:rFonts w:ascii="Aptos Narrow" w:eastAsia="Times New Roman" w:hAnsi="Aptos Narrow" w:cs="Times New Roman"/>
+                <w:color w:val="000000"/>
+                <w:sz w:val="22"/>
+                <w:szCs w:val="22"/>
+                <w:lang w:eastAsia="pt-BR"/>
+              </w:rPr>
+            </w:pPr>
+            <w:r>
+              <w:rPr>
+                <w:rFonts w:ascii="Aptos Narrow" w:eastAsia="Times New Roman" w:hAnsi="Aptos Narrow" w:cs="Times New Roman"/>
+                <w:color w:val="000000"/>
+                <w:sz w:val="22"/>
+                <w:szCs w:val="22"/>
+                <w:lang w:eastAsia="pt-BR"/>
+              </w:rPr>
+              <w:t xml:space="preserve">LIZ </w:t>
+            </w:r>
           </w:p>
         </w:tc>
       </w:tr>
       <w:tr>
         <w:trPr>
-          <w:trHeight w:val="251"/>
+          <w:trHeight w:val="288"/>
         </w:trPr>
         <w:tc>
           <w:tcPr>
-            <w:tcW w:w="907" w:type="dxa"/>
-          </w:tcPr>
-          <w:p>
-            <w:pPr>
-              <w:rPr>
-                <w:rFonts w:ascii="Calibri" w:eastAsia="Calibri" w:hAnsi="Calibri" w:cs="Calibri"/>
-                <w:b/>
-                <w:bCs/>
-              </w:rPr>
-            </w:pPr>
-            <w:r>
-              <w:rPr>
-                <w:rFonts w:ascii="Calibri" w:eastAsia="Calibri" w:hAnsi="Calibri" w:cs="Calibri"/>
-                <w:b/>
-                <w:bCs/>
-              </w:rPr>
-              <w:t>Semana 2</w:t>
-            </w:r>
-          </w:p>
-        </w:tc>
-        <w:tc>
-          <w:tcPr>
-            <w:tcW w:w="1190" w:type="dxa"/>
-          </w:tcPr>
-          <w:p>
-            <w:pPr>
-              <w:rPr>
-                <w:rFonts w:ascii="Calibri" w:eastAsia="Calibri" w:hAnsi="Calibri" w:cs="Calibri"/>
-                <w:b/>
-                <w:bCs/>
-              </w:rPr>
-            </w:pPr>
-          </w:p>
-        </w:tc>
-        <w:tc>
-          <w:tcPr>
-            <w:tcW w:w="1189" w:type="dxa"/>
-          </w:tcPr>
-          <w:p>
-            <w:pPr>
-              <w:rPr>
-                <w:rFonts w:ascii="Calibri" w:eastAsia="Calibri" w:hAnsi="Calibri" w:cs="Calibri"/>
-                <w:b/>
-                <w:bCs/>
-              </w:rPr>
-            </w:pPr>
-          </w:p>
-        </w:tc>
-        <w:tc>
-          <w:tcPr>
-            <w:tcW w:w="1387" w:type="dxa"/>
-          </w:tcPr>
-          <w:p>
-            <w:pPr>
-              <w:rPr>
-                <w:rFonts w:ascii="Calibri" w:eastAsia="Calibri" w:hAnsi="Calibri" w:cs="Calibri"/>
-                <w:b/>
-                <w:bCs/>
-              </w:rPr>
-            </w:pPr>
-          </w:p>
-        </w:tc>
-        <w:tc>
-          <w:tcPr>
-            <w:tcW w:w="892" w:type="dxa"/>
-          </w:tcPr>
-          <w:p>
-            <w:pPr>
-              <w:rPr>
-                <w:rFonts w:ascii="Calibri" w:eastAsia="Calibri" w:hAnsi="Calibri" w:cs="Calibri"/>
-                <w:b/>
-                <w:bCs/>
-              </w:rPr>
-            </w:pPr>
-          </w:p>
-        </w:tc>
-        <w:tc>
-          <w:tcPr>
-            <w:tcW w:w="892" w:type="dxa"/>
-          </w:tcPr>
-          <w:p>
-            <w:pPr>
-              <w:rPr>
-                <w:rFonts w:ascii="Calibri" w:eastAsia="Calibri" w:hAnsi="Calibri" w:cs="Calibri"/>
-                <w:b/>
-                <w:bCs/>
-              </w:rPr>
-            </w:pPr>
-          </w:p>
-        </w:tc>
-        <w:tc>
-          <w:tcPr>
-            <w:tcW w:w="892" w:type="dxa"/>
-          </w:tcPr>
-          <w:p>
-            <w:pPr>
-              <w:rPr>
-                <w:rFonts w:ascii="Calibri" w:eastAsia="Calibri" w:hAnsi="Calibri" w:cs="Calibri"/>
-                <w:b/>
-                <w:bCs/>
-              </w:rPr>
-            </w:pPr>
-          </w:p>
-        </w:tc>
-        <w:tc>
-          <w:tcPr>
-            <w:tcW w:w="3133" w:type="dxa"/>
-          </w:tcPr>
-          <w:p>
-            <w:pPr>
-              <w:rPr>
-                <w:rFonts w:ascii="Calibri" w:eastAsia="Calibri" w:hAnsi="Calibri" w:cs="Calibri"/>
-                <w:b/>
-                <w:bCs/>
-              </w:rPr>
-            </w:pPr>
+            <w:tcW w:w="1400" w:type="dxa"/>
+            <w:tcBorders>
+              <w:top w:val="single" w:sz="4" w:space="0" w:color="auto"/>
+              <w:left w:val="single" w:sz="4" w:space="0" w:color="auto"/>
+              <w:bottom w:val="single" w:sz="4" w:space="0" w:color="auto"/>
+              <w:right w:val="single" w:sz="4" w:space="0" w:color="auto"/>
+            </w:tcBorders>
+            <w:shd w:val="clear" w:color="auto" w:fill="FFFFFF" w:themeFill="background1"/>
+            <w:noWrap/>
+            <w:vAlign w:val="center"/>
+            <w:hideMark/>
+          </w:tcPr>
+          <w:p>
+            <w:pPr>
+              <w:spacing w:after="0" w:line="240" w:lineRule="auto"/>
+              <w:jc w:val="center"/>
+              <w:rPr>
+                <w:rFonts w:ascii="Aptos Narrow" w:eastAsia="Times New Roman" w:hAnsi="Aptos Narrow" w:cs="Times New Roman"/>
+                <w:color w:val="000000"/>
+                <w:sz w:val="22"/>
+                <w:szCs w:val="22"/>
+                <w:lang w:eastAsia="pt-BR"/>
+              </w:rPr>
+            </w:pPr>
+            <w:r>
+              <w:rPr>
+                <w:rFonts w:ascii="Aptos Narrow" w:eastAsia="Times New Roman" w:hAnsi="Aptos Narrow" w:cs="Times New Roman"/>
+                <w:color w:val="000000"/>
+                <w:sz w:val="22"/>
+                <w:szCs w:val="22"/>
+                <w:lang w:eastAsia="pt-BR"/>
+              </w:rPr>
+              <w:t>SEMANA 3</w:t>
+            </w:r>
+          </w:p>
+        </w:tc>
+        <w:tc>
+          <w:tcPr>
+            <w:tcW w:w="1440" w:type="dxa"/>
+            <w:tcBorders>
+              <w:top w:val="single" w:sz="4" w:space="0" w:color="auto"/>
+              <w:left w:val="single" w:sz="4" w:space="0" w:color="auto"/>
+              <w:bottom w:val="single" w:sz="4" w:space="0" w:color="auto"/>
+              <w:right w:val="single" w:sz="4" w:space="0" w:color="auto"/>
+            </w:tcBorders>
+            <w:shd w:val="clear" w:color="auto" w:fill="FFFFFF" w:themeFill="background1"/>
+            <w:noWrap/>
+            <w:vAlign w:val="center"/>
+            <w:hideMark/>
+          </w:tcPr>
+          <w:p>
+            <w:pPr>
+              <w:spacing w:after="0" w:line="240" w:lineRule="auto"/>
+              <w:jc w:val="center"/>
+              <w:rPr>
+                <w:rFonts w:ascii="Aptos Narrow" w:eastAsia="Times New Roman" w:hAnsi="Aptos Narrow" w:cs="Times New Roman"/>
+                <w:color w:val="000000"/>
+                <w:sz w:val="22"/>
+                <w:szCs w:val="22"/>
+                <w:lang w:eastAsia="pt-BR"/>
+              </w:rPr>
+            </w:pPr>
+            <w:r>
+              <w:rPr>
+                <w:rFonts w:ascii="Aptos Narrow" w:eastAsia="Times New Roman" w:hAnsi="Aptos Narrow" w:cs="Times New Roman"/>
+                <w:color w:val="000000"/>
+                <w:sz w:val="22"/>
+                <w:szCs w:val="22"/>
+                <w:lang w:eastAsia="pt-BR"/>
+              </w:rPr>
+              <w:t>BIA</w:t>
+            </w:r>
+          </w:p>
+        </w:tc>
+        <w:tc>
+          <w:tcPr>
+            <w:tcW w:w="1820" w:type="dxa"/>
+            <w:tcBorders>
+              <w:top w:val="single" w:sz="4" w:space="0" w:color="auto"/>
+              <w:left w:val="single" w:sz="4" w:space="0" w:color="auto"/>
+              <w:bottom w:val="single" w:sz="4" w:space="0" w:color="auto"/>
+              <w:right w:val="single" w:sz="4" w:space="0" w:color="auto"/>
+            </w:tcBorders>
+            <w:shd w:val="clear" w:color="auto" w:fill="FFFFFF" w:themeFill="background1"/>
+            <w:noWrap/>
+            <w:vAlign w:val="center"/>
+            <w:hideMark/>
+          </w:tcPr>
+          <w:p>
+            <w:pPr>
+              <w:spacing w:after="0" w:line="240" w:lineRule="auto"/>
+              <w:jc w:val="center"/>
+              <w:rPr>
+                <w:rFonts w:ascii="Aptos Narrow" w:eastAsia="Times New Roman" w:hAnsi="Aptos Narrow" w:cs="Times New Roman"/>
+                <w:color w:val="000000"/>
+                <w:sz w:val="22"/>
+                <w:szCs w:val="22"/>
+                <w:lang w:eastAsia="pt-BR"/>
+              </w:rPr>
+            </w:pPr>
+            <w:r>
+              <w:rPr>
+                <w:rFonts w:ascii="Aptos Narrow" w:eastAsia="Times New Roman" w:hAnsi="Aptos Narrow" w:cs="Times New Roman"/>
+                <w:color w:val="000000"/>
+                <w:sz w:val="22"/>
+                <w:szCs w:val="22"/>
+                <w:lang w:eastAsia="pt-BR"/>
+              </w:rPr>
+              <w:t>LIZ</w:t>
+            </w:r>
+          </w:p>
+        </w:tc>
+        <w:tc>
+          <w:tcPr>
+            <w:tcW w:w="1540" w:type="dxa"/>
+            <w:tcBorders>
+              <w:top w:val="single" w:sz="4" w:space="0" w:color="auto"/>
+              <w:left w:val="single" w:sz="4" w:space="0" w:color="auto"/>
+              <w:bottom w:val="single" w:sz="4" w:space="0" w:color="auto"/>
+              <w:right w:val="single" w:sz="4" w:space="0" w:color="auto"/>
+            </w:tcBorders>
+            <w:shd w:val="clear" w:color="auto" w:fill="FFFFFF" w:themeFill="background1"/>
+            <w:noWrap/>
+            <w:vAlign w:val="center"/>
+            <w:hideMark/>
+          </w:tcPr>
+          <w:p>
+            <w:pPr>
+              <w:spacing w:after="0" w:line="240" w:lineRule="auto"/>
+              <w:jc w:val="center"/>
+              <w:rPr>
+                <w:rFonts w:ascii="Aptos Narrow" w:eastAsia="Times New Roman" w:hAnsi="Aptos Narrow" w:cs="Times New Roman"/>
+                <w:color w:val="000000"/>
+                <w:sz w:val="22"/>
+                <w:szCs w:val="22"/>
+                <w:lang w:eastAsia="pt-BR"/>
+              </w:rPr>
+            </w:pPr>
+            <w:r>
+              <w:rPr>
+                <w:rFonts w:ascii="Aptos Narrow" w:eastAsia="Times New Roman" w:hAnsi="Aptos Narrow" w:cs="Times New Roman"/>
+                <w:color w:val="000000"/>
+                <w:sz w:val="22"/>
+                <w:szCs w:val="22"/>
+                <w:lang w:eastAsia="pt-BR"/>
+              </w:rPr>
+              <w:t>DUDA E LIZ</w:t>
+            </w:r>
+          </w:p>
+        </w:tc>
+        <w:tc>
+          <w:tcPr>
+            <w:tcW w:w="1700" w:type="dxa"/>
+            <w:tcBorders>
+              <w:top w:val="single" w:sz="4" w:space="0" w:color="auto"/>
+              <w:left w:val="single" w:sz="4" w:space="0" w:color="auto"/>
+              <w:bottom w:val="single" w:sz="4" w:space="0" w:color="auto"/>
+              <w:right w:val="single" w:sz="4" w:space="0" w:color="auto"/>
+            </w:tcBorders>
+            <w:shd w:val="clear" w:color="auto" w:fill="FFFFFF" w:themeFill="background1"/>
+            <w:noWrap/>
+            <w:vAlign w:val="center"/>
+            <w:hideMark/>
+          </w:tcPr>
+          <w:p>
+            <w:pPr>
+              <w:spacing w:after="0" w:line="240" w:lineRule="auto"/>
+              <w:jc w:val="center"/>
+              <w:rPr>
+                <w:rFonts w:ascii="Aptos Narrow" w:eastAsia="Times New Roman" w:hAnsi="Aptos Narrow" w:cs="Times New Roman"/>
+                <w:color w:val="000000"/>
+                <w:sz w:val="22"/>
+                <w:szCs w:val="22"/>
+                <w:lang w:eastAsia="pt-BR"/>
+              </w:rPr>
+            </w:pPr>
+            <w:r>
+              <w:rPr>
+                <w:rFonts w:ascii="Aptos Narrow" w:eastAsia="Times New Roman" w:hAnsi="Aptos Narrow" w:cs="Times New Roman"/>
+                <w:color w:val="000000"/>
+                <w:sz w:val="22"/>
+                <w:szCs w:val="22"/>
+                <w:lang w:eastAsia="pt-BR"/>
+              </w:rPr>
+              <w:t>PEDRO E RAFA</w:t>
+            </w:r>
+          </w:p>
+        </w:tc>
+        <w:tc>
+          <w:tcPr>
+            <w:tcW w:w="1900" w:type="dxa"/>
+            <w:tcBorders>
+              <w:top w:val="single" w:sz="4" w:space="0" w:color="auto"/>
+              <w:left w:val="single" w:sz="4" w:space="0" w:color="auto"/>
+              <w:bottom w:val="single" w:sz="4" w:space="0" w:color="auto"/>
+              <w:right w:val="single" w:sz="4" w:space="0" w:color="auto"/>
+            </w:tcBorders>
+            <w:shd w:val="clear" w:color="auto" w:fill="FFFFFF" w:themeFill="background1"/>
+            <w:noWrap/>
+            <w:vAlign w:val="center"/>
+            <w:hideMark/>
+          </w:tcPr>
+          <w:p>
+            <w:pPr>
+              <w:spacing w:after="0" w:line="240" w:lineRule="auto"/>
+              <w:jc w:val="center"/>
+              <w:rPr>
+                <w:rFonts w:ascii="Aptos Narrow" w:eastAsia="Times New Roman" w:hAnsi="Aptos Narrow" w:cs="Times New Roman"/>
+                <w:color w:val="000000"/>
+                <w:sz w:val="22"/>
+                <w:szCs w:val="22"/>
+                <w:lang w:eastAsia="pt-BR"/>
+              </w:rPr>
+            </w:pPr>
+            <w:r>
+              <w:rPr>
+                <w:rFonts w:ascii="Aptos Narrow" w:eastAsia="Times New Roman" w:hAnsi="Aptos Narrow" w:cs="Times New Roman"/>
+                <w:color w:val="000000"/>
+                <w:sz w:val="22"/>
+                <w:szCs w:val="22"/>
+                <w:lang w:eastAsia="pt-BR"/>
+              </w:rPr>
+              <w:t>SAMARA E ANA</w:t>
+            </w:r>
+          </w:p>
+        </w:tc>
+        <w:tc>
+          <w:tcPr>
+            <w:tcW w:w="2000" w:type="dxa"/>
+            <w:tcBorders>
+              <w:top w:val="single" w:sz="4" w:space="0" w:color="auto"/>
+              <w:left w:val="single" w:sz="4" w:space="0" w:color="auto"/>
+              <w:bottom w:val="single" w:sz="4" w:space="0" w:color="auto"/>
+              <w:right w:val="single" w:sz="4" w:space="0" w:color="auto"/>
+            </w:tcBorders>
+            <w:shd w:val="clear" w:color="auto" w:fill="FFFFFF" w:themeFill="background1"/>
+            <w:noWrap/>
+            <w:vAlign w:val="center"/>
+            <w:hideMark/>
+          </w:tcPr>
+          <w:p>
+            <w:pPr>
+              <w:spacing w:after="0" w:line="240" w:lineRule="auto"/>
+              <w:jc w:val="center"/>
+              <w:rPr>
+                <w:rFonts w:ascii="Aptos Narrow" w:eastAsia="Times New Roman" w:hAnsi="Aptos Narrow" w:cs="Times New Roman"/>
+                <w:color w:val="000000"/>
+                <w:sz w:val="22"/>
+                <w:szCs w:val="22"/>
+                <w:lang w:eastAsia="pt-BR"/>
+              </w:rPr>
+            </w:pPr>
+            <w:r>
+              <w:rPr>
+                <w:rFonts w:ascii="Aptos Narrow" w:eastAsia="Times New Roman" w:hAnsi="Aptos Narrow" w:cs="Times New Roman"/>
+                <w:color w:val="000000"/>
+                <w:sz w:val="22"/>
+                <w:szCs w:val="22"/>
+                <w:lang w:eastAsia="pt-BR"/>
+              </w:rPr>
+              <w:t xml:space="preserve"> BIA</w:t>
+            </w:r>
           </w:p>
         </w:tc>
       </w:tr>
       <w:tr>
         <w:trPr>
-          <w:trHeight w:val="251"/>
+          <w:trHeight w:val="288"/>
         </w:trPr>
         <w:tc>
           <w:tcPr>
-            <w:tcW w:w="907" w:type="dxa"/>
-          </w:tcPr>
-          <w:p>
-            <w:pPr>
-              <w:rPr>
-                <w:rFonts w:ascii="Calibri" w:eastAsia="Calibri" w:hAnsi="Calibri" w:cs="Calibri"/>
-                <w:b/>
-                <w:bCs/>
-              </w:rPr>
-            </w:pPr>
-            <w:r>
-              <w:rPr>
-                <w:rFonts w:ascii="Calibri" w:eastAsia="Calibri" w:hAnsi="Calibri" w:cs="Calibri"/>
-                <w:b/>
-                <w:bCs/>
-              </w:rPr>
-              <w:t>Semana 3</w:t>
-            </w:r>
-          </w:p>
-        </w:tc>
-        <w:tc>
-          <w:tcPr>
-            <w:tcW w:w="1190" w:type="dxa"/>
-          </w:tcPr>
-          <w:p>
-            <w:pPr>
-              <w:rPr>
-                <w:rFonts w:ascii="Calibri" w:eastAsia="Calibri" w:hAnsi="Calibri" w:cs="Calibri"/>
-                <w:b/>
-                <w:bCs/>
-              </w:rPr>
-            </w:pPr>
-          </w:p>
-        </w:tc>
-        <w:tc>
-          <w:tcPr>
-            <w:tcW w:w="1189" w:type="dxa"/>
-          </w:tcPr>
-          <w:p>
-            <w:pPr>
-              <w:rPr>
-                <w:rFonts w:ascii="Calibri" w:eastAsia="Calibri" w:hAnsi="Calibri" w:cs="Calibri"/>
-                <w:b/>
-                <w:bCs/>
-              </w:rPr>
-            </w:pPr>
-          </w:p>
-        </w:tc>
-        <w:tc>
-          <w:tcPr>
-            <w:tcW w:w="1387" w:type="dxa"/>
-          </w:tcPr>
-          <w:p>
-            <w:pPr>
-              <w:rPr>
-                <w:rFonts w:ascii="Calibri" w:eastAsia="Calibri" w:hAnsi="Calibri" w:cs="Calibri"/>
-                <w:b/>
-                <w:bCs/>
-              </w:rPr>
-            </w:pPr>
-          </w:p>
-        </w:tc>
-        <w:tc>
-          <w:tcPr>
-            <w:tcW w:w="892" w:type="dxa"/>
-          </w:tcPr>
-          <w:p>
-            <w:pPr>
-              <w:rPr>
-                <w:rFonts w:ascii="Calibri" w:eastAsia="Calibri" w:hAnsi="Calibri" w:cs="Calibri"/>
-                <w:b/>
-                <w:bCs/>
-              </w:rPr>
-            </w:pPr>
-          </w:p>
-        </w:tc>
-        <w:tc>
-          <w:tcPr>
-            <w:tcW w:w="892" w:type="dxa"/>
-          </w:tcPr>
-          <w:p>
-            <w:pPr>
-              <w:rPr>
-                <w:rFonts w:ascii="Calibri" w:eastAsia="Calibri" w:hAnsi="Calibri" w:cs="Calibri"/>
-                <w:b/>
-                <w:bCs/>
-              </w:rPr>
-            </w:pPr>
-          </w:p>
-        </w:tc>
-        <w:tc>
-          <w:tcPr>
-            <w:tcW w:w="892" w:type="dxa"/>
-          </w:tcPr>
-          <w:p>
-            <w:pPr>
-              <w:rPr>
-                <w:rFonts w:ascii="Calibri" w:eastAsia="Calibri" w:hAnsi="Calibri" w:cs="Calibri"/>
-                <w:b/>
-                <w:bCs/>
-              </w:rPr>
-            </w:pPr>
-          </w:p>
-        </w:tc>
-        <w:tc>
-          <w:tcPr>
-            <w:tcW w:w="3133" w:type="dxa"/>
-          </w:tcPr>
-          <w:p>
-            <w:pPr>
-              <w:rPr>
-                <w:rFonts w:ascii="Calibri" w:eastAsia="Calibri" w:hAnsi="Calibri" w:cs="Calibri"/>
-                <w:b/>
-                <w:bCs/>
-              </w:rPr>
-            </w:pPr>
+            <w:tcW w:w="1400" w:type="dxa"/>
+            <w:tcBorders>
+              <w:top w:val="single" w:sz="4" w:space="0" w:color="auto"/>
+              <w:left w:val="single" w:sz="4" w:space="0" w:color="auto"/>
+              <w:bottom w:val="single" w:sz="4" w:space="0" w:color="auto"/>
+              <w:right w:val="single" w:sz="4" w:space="0" w:color="auto"/>
+            </w:tcBorders>
+            <w:shd w:val="clear" w:color="auto" w:fill="FFFFFF" w:themeFill="background1"/>
+            <w:noWrap/>
+            <w:vAlign w:val="center"/>
+            <w:hideMark/>
+          </w:tcPr>
+          <w:p>
+            <w:pPr>
+              <w:spacing w:after="0" w:line="240" w:lineRule="auto"/>
+              <w:jc w:val="center"/>
+              <w:rPr>
+                <w:rFonts w:ascii="Aptos Narrow" w:eastAsia="Times New Roman" w:hAnsi="Aptos Narrow" w:cs="Times New Roman"/>
+                <w:color w:val="000000"/>
+                <w:sz w:val="22"/>
+                <w:szCs w:val="22"/>
+                <w:lang w:eastAsia="pt-BR"/>
+              </w:rPr>
+            </w:pPr>
+            <w:r>
+              <w:rPr>
+                <w:rFonts w:ascii="Aptos Narrow" w:eastAsia="Times New Roman" w:hAnsi="Aptos Narrow" w:cs="Times New Roman"/>
+                <w:color w:val="000000"/>
+                <w:sz w:val="22"/>
+                <w:szCs w:val="22"/>
+                <w:lang w:eastAsia="pt-BR"/>
+              </w:rPr>
+              <w:t>SEMANA 4</w:t>
+            </w:r>
+          </w:p>
+        </w:tc>
+        <w:tc>
+          <w:tcPr>
+            <w:tcW w:w="1440" w:type="dxa"/>
+            <w:tcBorders>
+              <w:top w:val="single" w:sz="4" w:space="0" w:color="auto"/>
+              <w:left w:val="single" w:sz="4" w:space="0" w:color="auto"/>
+              <w:bottom w:val="single" w:sz="4" w:space="0" w:color="auto"/>
+              <w:right w:val="single" w:sz="4" w:space="0" w:color="auto"/>
+            </w:tcBorders>
+            <w:shd w:val="clear" w:color="auto" w:fill="FFFFFF" w:themeFill="background1"/>
+            <w:noWrap/>
+            <w:vAlign w:val="center"/>
+            <w:hideMark/>
+          </w:tcPr>
+          <w:p>
+            <w:pPr>
+              <w:spacing w:after="0" w:line="240" w:lineRule="auto"/>
+              <w:jc w:val="center"/>
+              <w:rPr>
+                <w:rFonts w:ascii="Aptos Narrow" w:eastAsia="Times New Roman" w:hAnsi="Aptos Narrow" w:cs="Times New Roman"/>
+                <w:color w:val="000000"/>
+                <w:sz w:val="22"/>
+                <w:szCs w:val="22"/>
+                <w:lang w:eastAsia="pt-BR"/>
+              </w:rPr>
+            </w:pPr>
+            <w:r>
+              <w:rPr>
+                <w:rFonts w:ascii="Aptos Narrow" w:eastAsia="Times New Roman" w:hAnsi="Aptos Narrow" w:cs="Times New Roman"/>
+                <w:color w:val="000000"/>
+                <w:sz w:val="22"/>
+                <w:szCs w:val="22"/>
+                <w:lang w:eastAsia="pt-BR"/>
+              </w:rPr>
+              <w:t>DUDA</w:t>
+            </w:r>
+          </w:p>
+        </w:tc>
+        <w:tc>
+          <w:tcPr>
+            <w:tcW w:w="1820" w:type="dxa"/>
+            <w:tcBorders>
+              <w:top w:val="single" w:sz="4" w:space="0" w:color="auto"/>
+              <w:left w:val="single" w:sz="4" w:space="0" w:color="auto"/>
+              <w:bottom w:val="single" w:sz="4" w:space="0" w:color="auto"/>
+              <w:right w:val="single" w:sz="4" w:space="0" w:color="auto"/>
+            </w:tcBorders>
+            <w:shd w:val="clear" w:color="auto" w:fill="FFFFFF" w:themeFill="background1"/>
+            <w:noWrap/>
+            <w:vAlign w:val="center"/>
+            <w:hideMark/>
+          </w:tcPr>
+          <w:p>
+            <w:pPr>
+              <w:spacing w:after="0" w:line="240" w:lineRule="auto"/>
+              <w:jc w:val="center"/>
+              <w:rPr>
+                <w:rFonts w:ascii="Aptos Narrow" w:eastAsia="Times New Roman" w:hAnsi="Aptos Narrow" w:cs="Times New Roman"/>
+                <w:color w:val="000000"/>
+                <w:sz w:val="22"/>
+                <w:szCs w:val="22"/>
+                <w:lang w:eastAsia="pt-BR"/>
+              </w:rPr>
+            </w:pPr>
+            <w:r>
+              <w:rPr>
+                <w:rFonts w:ascii="Aptos Narrow" w:eastAsia="Times New Roman" w:hAnsi="Aptos Narrow" w:cs="Times New Roman"/>
+                <w:color w:val="000000"/>
+                <w:sz w:val="22"/>
+                <w:szCs w:val="22"/>
+                <w:lang w:eastAsia="pt-BR"/>
+              </w:rPr>
+              <w:t>PEDRO</w:t>
+            </w:r>
+          </w:p>
+        </w:tc>
+        <w:tc>
+          <w:tcPr>
+            <w:tcW w:w="1540" w:type="dxa"/>
+            <w:tcBorders>
+              <w:top w:val="single" w:sz="4" w:space="0" w:color="auto"/>
+              <w:left w:val="single" w:sz="4" w:space="0" w:color="auto"/>
+              <w:bottom w:val="single" w:sz="4" w:space="0" w:color="auto"/>
+              <w:right w:val="single" w:sz="4" w:space="0" w:color="auto"/>
+            </w:tcBorders>
+            <w:shd w:val="clear" w:color="auto" w:fill="FFFFFF" w:themeFill="background1"/>
+            <w:noWrap/>
+            <w:vAlign w:val="center"/>
+            <w:hideMark/>
+          </w:tcPr>
+          <w:p>
+            <w:pPr>
+              <w:spacing w:after="0" w:line="240" w:lineRule="auto"/>
+              <w:jc w:val="center"/>
+              <w:rPr>
+                <w:rFonts w:ascii="Aptos Narrow" w:eastAsia="Times New Roman" w:hAnsi="Aptos Narrow" w:cs="Times New Roman"/>
+                <w:color w:val="000000"/>
+                <w:sz w:val="22"/>
+                <w:szCs w:val="22"/>
+                <w:lang w:eastAsia="pt-BR"/>
+              </w:rPr>
+            </w:pPr>
+            <w:r>
+              <w:rPr>
+                <w:rFonts w:ascii="Aptos Narrow" w:eastAsia="Times New Roman" w:hAnsi="Aptos Narrow" w:cs="Times New Roman"/>
+                <w:color w:val="000000"/>
+                <w:sz w:val="22"/>
+                <w:szCs w:val="22"/>
+                <w:lang w:eastAsia="pt-BR"/>
+              </w:rPr>
+              <w:t xml:space="preserve"> BIA E SAMARA</w:t>
+            </w:r>
+          </w:p>
+        </w:tc>
+        <w:tc>
+          <w:tcPr>
+            <w:tcW w:w="1700" w:type="dxa"/>
+            <w:tcBorders>
+              <w:top w:val="single" w:sz="4" w:space="0" w:color="auto"/>
+              <w:left w:val="single" w:sz="4" w:space="0" w:color="auto"/>
+              <w:bottom w:val="single" w:sz="4" w:space="0" w:color="auto"/>
+              <w:right w:val="single" w:sz="4" w:space="0" w:color="auto"/>
+            </w:tcBorders>
+            <w:shd w:val="clear" w:color="auto" w:fill="FFFFFF" w:themeFill="background1"/>
+            <w:noWrap/>
+            <w:vAlign w:val="center"/>
+            <w:hideMark/>
+          </w:tcPr>
+          <w:p>
+            <w:pPr>
+              <w:spacing w:after="0" w:line="240" w:lineRule="auto"/>
+              <w:jc w:val="center"/>
+              <w:rPr>
+                <w:rFonts w:ascii="Aptos Narrow" w:eastAsia="Times New Roman" w:hAnsi="Aptos Narrow" w:cs="Times New Roman"/>
+                <w:color w:val="000000"/>
+                <w:sz w:val="22"/>
+                <w:szCs w:val="22"/>
+                <w:lang w:eastAsia="pt-BR"/>
+              </w:rPr>
+            </w:pPr>
+            <w:r>
+              <w:rPr>
+                <w:rFonts w:ascii="Aptos Narrow" w:eastAsia="Times New Roman" w:hAnsi="Aptos Narrow" w:cs="Times New Roman"/>
+                <w:color w:val="000000"/>
+                <w:sz w:val="22"/>
+                <w:szCs w:val="22"/>
+                <w:lang w:eastAsia="pt-BR"/>
+              </w:rPr>
+              <w:t>LIZ E ANA</w:t>
+            </w:r>
+          </w:p>
+        </w:tc>
+        <w:tc>
+          <w:tcPr>
+            <w:tcW w:w="1900" w:type="dxa"/>
+            <w:tcBorders>
+              <w:top w:val="single" w:sz="4" w:space="0" w:color="auto"/>
+              <w:left w:val="single" w:sz="4" w:space="0" w:color="auto"/>
+              <w:bottom w:val="single" w:sz="4" w:space="0" w:color="auto"/>
+              <w:right w:val="single" w:sz="4" w:space="0" w:color="auto"/>
+            </w:tcBorders>
+            <w:shd w:val="clear" w:color="auto" w:fill="FFFFFF" w:themeFill="background1"/>
+            <w:noWrap/>
+            <w:vAlign w:val="center"/>
+            <w:hideMark/>
+          </w:tcPr>
+          <w:p>
+            <w:pPr>
+              <w:spacing w:after="0" w:line="240" w:lineRule="auto"/>
+              <w:jc w:val="center"/>
+              <w:rPr>
+                <w:rFonts w:ascii="Aptos Narrow" w:eastAsia="Times New Roman" w:hAnsi="Aptos Narrow" w:cs="Times New Roman"/>
+                <w:color w:val="000000"/>
+                <w:sz w:val="22"/>
+                <w:szCs w:val="22"/>
+                <w:lang w:eastAsia="pt-BR"/>
+              </w:rPr>
+            </w:pPr>
+            <w:r>
+              <w:rPr>
+                <w:rFonts w:ascii="Aptos Narrow" w:eastAsia="Times New Roman" w:hAnsi="Aptos Narrow" w:cs="Times New Roman"/>
+                <w:color w:val="000000"/>
+                <w:sz w:val="22"/>
+                <w:szCs w:val="22"/>
+                <w:lang w:eastAsia="pt-BR"/>
+              </w:rPr>
+              <w:t>RAFA E PEDRO</w:t>
+            </w:r>
+          </w:p>
+        </w:tc>
+        <w:tc>
+          <w:tcPr>
+            <w:tcW w:w="2000" w:type="dxa"/>
+            <w:tcBorders>
+              <w:top w:val="single" w:sz="4" w:space="0" w:color="auto"/>
+              <w:left w:val="single" w:sz="4" w:space="0" w:color="auto"/>
+              <w:bottom w:val="single" w:sz="4" w:space="0" w:color="auto"/>
+              <w:right w:val="single" w:sz="4" w:space="0" w:color="auto"/>
+            </w:tcBorders>
+            <w:shd w:val="clear" w:color="auto" w:fill="FFFFFF" w:themeFill="background1"/>
+            <w:noWrap/>
+            <w:vAlign w:val="center"/>
+            <w:hideMark/>
+          </w:tcPr>
+          <w:p>
+            <w:pPr>
+              <w:spacing w:after="0" w:line="240" w:lineRule="auto"/>
+              <w:jc w:val="center"/>
+              <w:rPr>
+                <w:rFonts w:ascii="Aptos Narrow" w:eastAsia="Times New Roman" w:hAnsi="Aptos Narrow" w:cs="Times New Roman"/>
+                <w:color w:val="000000"/>
+                <w:sz w:val="22"/>
+                <w:szCs w:val="22"/>
+                <w:lang w:eastAsia="pt-BR"/>
+              </w:rPr>
+            </w:pPr>
+            <w:r>
+              <w:rPr>
+                <w:rFonts w:ascii="Aptos Narrow" w:eastAsia="Times New Roman" w:hAnsi="Aptos Narrow" w:cs="Times New Roman"/>
+                <w:color w:val="000000"/>
+                <w:sz w:val="22"/>
+                <w:szCs w:val="22"/>
+                <w:lang w:eastAsia="pt-BR"/>
+              </w:rPr>
+              <w:t xml:space="preserve">DUDA </w:t>
+            </w:r>
           </w:p>
         </w:tc>
       </w:tr>
       <w:tr>
         <w:trPr>
-          <w:trHeight w:val="251"/>
+          <w:trHeight w:val="288"/>
         </w:trPr>
         <w:tc>
           <w:tcPr>
-            <w:tcW w:w="907" w:type="dxa"/>
-          </w:tcPr>
-          <w:p>
-            <w:pPr>
-              <w:rPr>
-                <w:rFonts w:ascii="Calibri" w:eastAsia="Calibri" w:hAnsi="Calibri" w:cs="Calibri"/>
-                <w:b/>
-                <w:bCs/>
-              </w:rPr>
-            </w:pPr>
-            <w:r>
-              <w:rPr>
-                <w:rFonts w:ascii="Calibri" w:eastAsia="Calibri" w:hAnsi="Calibri" w:cs="Calibri"/>
-                <w:b/>
-                <w:bCs/>
-              </w:rPr>
-              <w:t>Semana 4</w:t>
-            </w:r>
-          </w:p>
-        </w:tc>
-        <w:tc>
-          <w:tcPr>
-            <w:tcW w:w="1190" w:type="dxa"/>
-          </w:tcPr>
-          <w:p>
-            <w:pPr>
-              <w:rPr>
-                <w:rFonts w:ascii="Calibri" w:eastAsia="Calibri" w:hAnsi="Calibri" w:cs="Calibri"/>
-                <w:b/>
-                <w:bCs/>
-              </w:rPr>
-            </w:pPr>
-          </w:p>
-        </w:tc>
-        <w:tc>
-          <w:tcPr>
-            <w:tcW w:w="1189" w:type="dxa"/>
-          </w:tcPr>
-          <w:p>
-            <w:pPr>
-              <w:rPr>
-                <w:rFonts w:ascii="Calibri" w:eastAsia="Calibri" w:hAnsi="Calibri" w:cs="Calibri"/>
-                <w:b/>
-                <w:bCs/>
-              </w:rPr>
-            </w:pPr>
-          </w:p>
-        </w:tc>
-        <w:tc>
-          <w:tcPr>
-            <w:tcW w:w="1387" w:type="dxa"/>
-          </w:tcPr>
-          <w:p>
-            <w:pPr>
-              <w:rPr>
-                <w:rFonts w:ascii="Calibri" w:eastAsia="Calibri" w:hAnsi="Calibri" w:cs="Calibri"/>
-                <w:b/>
-                <w:bCs/>
-              </w:rPr>
-            </w:pPr>
-          </w:p>
-        </w:tc>
-        <w:tc>
-          <w:tcPr>
-            <w:tcW w:w="892" w:type="dxa"/>
-          </w:tcPr>
-          <w:p>
-            <w:pPr>
-              <w:rPr>
-                <w:rFonts w:ascii="Calibri" w:eastAsia="Calibri" w:hAnsi="Calibri" w:cs="Calibri"/>
-                <w:b/>
-                <w:bCs/>
-              </w:rPr>
-            </w:pPr>
-          </w:p>
-        </w:tc>
-        <w:tc>
-          <w:tcPr>
-            <w:tcW w:w="892" w:type="dxa"/>
-          </w:tcPr>
-          <w:p>
-            <w:pPr>
-              <w:rPr>
-                <w:rFonts w:ascii="Calibri" w:eastAsia="Calibri" w:hAnsi="Calibri" w:cs="Calibri"/>
-                <w:b/>
-                <w:bCs/>
-              </w:rPr>
-            </w:pPr>
-          </w:p>
-        </w:tc>
-        <w:tc>
-          <w:tcPr>
-            <w:tcW w:w="892" w:type="dxa"/>
-          </w:tcPr>
-          <w:p>
-            <w:pPr>
-              <w:rPr>
-                <w:rFonts w:ascii="Calibri" w:eastAsia="Calibri" w:hAnsi="Calibri" w:cs="Calibri"/>
-                <w:b/>
-                <w:bCs/>
-              </w:rPr>
-            </w:pPr>
-          </w:p>
-        </w:tc>
-        <w:tc>
-          <w:tcPr>
-            <w:tcW w:w="3133" w:type="dxa"/>
-          </w:tcPr>
-          <w:p>
-            <w:pPr>
-              <w:rPr>
-                <w:rFonts w:ascii="Calibri" w:eastAsia="Calibri" w:hAnsi="Calibri" w:cs="Calibri"/>
-                <w:b/>
-                <w:bCs/>
-              </w:rPr>
-            </w:pPr>
+            <w:tcW w:w="1400" w:type="dxa"/>
+            <w:tcBorders>
+              <w:top w:val="single" w:sz="4" w:space="0" w:color="auto"/>
+              <w:left w:val="single" w:sz="4" w:space="0" w:color="auto"/>
+              <w:bottom w:val="single" w:sz="4" w:space="0" w:color="auto"/>
+              <w:right w:val="single" w:sz="4" w:space="0" w:color="auto"/>
+            </w:tcBorders>
+            <w:shd w:val="clear" w:color="auto" w:fill="FFFFFF" w:themeFill="background1"/>
+            <w:noWrap/>
+            <w:vAlign w:val="center"/>
+            <w:hideMark/>
+          </w:tcPr>
+          <w:p>
+            <w:pPr>
+              <w:spacing w:after="0" w:line="240" w:lineRule="auto"/>
+              <w:jc w:val="center"/>
+              <w:rPr>
+                <w:rFonts w:ascii="Aptos Narrow" w:eastAsia="Times New Roman" w:hAnsi="Aptos Narrow" w:cs="Times New Roman"/>
+                <w:color w:val="000000"/>
+                <w:sz w:val="22"/>
+                <w:szCs w:val="22"/>
+                <w:lang w:eastAsia="pt-BR"/>
+              </w:rPr>
+            </w:pPr>
+            <w:r>
+              <w:rPr>
+                <w:rFonts w:ascii="Aptos Narrow" w:eastAsia="Times New Roman" w:hAnsi="Aptos Narrow" w:cs="Times New Roman"/>
+                <w:color w:val="000000"/>
+                <w:sz w:val="22"/>
+                <w:szCs w:val="22"/>
+                <w:lang w:eastAsia="pt-BR"/>
+              </w:rPr>
+              <w:t>SEMANA 5</w:t>
+            </w:r>
+          </w:p>
+        </w:tc>
+        <w:tc>
+          <w:tcPr>
+            <w:tcW w:w="1440" w:type="dxa"/>
+            <w:tcBorders>
+              <w:top w:val="single" w:sz="4" w:space="0" w:color="auto"/>
+              <w:left w:val="single" w:sz="4" w:space="0" w:color="auto"/>
+              <w:bottom w:val="single" w:sz="4" w:space="0" w:color="auto"/>
+              <w:right w:val="single" w:sz="4" w:space="0" w:color="auto"/>
+            </w:tcBorders>
+            <w:shd w:val="clear" w:color="auto" w:fill="FFFFFF" w:themeFill="background1"/>
+            <w:noWrap/>
+            <w:vAlign w:val="center"/>
+            <w:hideMark/>
+          </w:tcPr>
+          <w:p>
+            <w:pPr>
+              <w:spacing w:after="0" w:line="240" w:lineRule="auto"/>
+              <w:jc w:val="center"/>
+              <w:rPr>
+                <w:rFonts w:ascii="Aptos Narrow" w:eastAsia="Times New Roman" w:hAnsi="Aptos Narrow" w:cs="Times New Roman"/>
+                <w:color w:val="000000"/>
+                <w:sz w:val="22"/>
+                <w:szCs w:val="22"/>
+                <w:lang w:eastAsia="pt-BR"/>
+              </w:rPr>
+            </w:pPr>
+            <w:r>
+              <w:rPr>
+                <w:rFonts w:ascii="Aptos Narrow" w:eastAsia="Times New Roman" w:hAnsi="Aptos Narrow" w:cs="Times New Roman"/>
+                <w:color w:val="000000"/>
+                <w:sz w:val="22"/>
+                <w:szCs w:val="22"/>
+                <w:lang w:eastAsia="pt-BR"/>
+              </w:rPr>
+              <w:t>RAFA</w:t>
+            </w:r>
+          </w:p>
+        </w:tc>
+        <w:tc>
+          <w:tcPr>
+            <w:tcW w:w="1820" w:type="dxa"/>
+            <w:tcBorders>
+              <w:top w:val="single" w:sz="4" w:space="0" w:color="auto"/>
+              <w:left w:val="single" w:sz="4" w:space="0" w:color="auto"/>
+              <w:bottom w:val="single" w:sz="4" w:space="0" w:color="auto"/>
+              <w:right w:val="single" w:sz="4" w:space="0" w:color="auto"/>
+            </w:tcBorders>
+            <w:shd w:val="clear" w:color="auto" w:fill="FFFFFF" w:themeFill="background1"/>
+            <w:noWrap/>
+            <w:vAlign w:val="center"/>
+            <w:hideMark/>
+          </w:tcPr>
+          <w:p>
+            <w:pPr>
+              <w:spacing w:after="0" w:line="240" w:lineRule="auto"/>
+              <w:jc w:val="center"/>
+              <w:rPr>
+                <w:rFonts w:ascii="Aptos Narrow" w:eastAsia="Times New Roman" w:hAnsi="Aptos Narrow" w:cs="Times New Roman"/>
+                <w:color w:val="000000"/>
+                <w:sz w:val="22"/>
+                <w:szCs w:val="22"/>
+                <w:lang w:eastAsia="pt-BR"/>
+              </w:rPr>
+            </w:pPr>
+            <w:r>
+              <w:rPr>
+                <w:rFonts w:ascii="Aptos Narrow" w:eastAsia="Times New Roman" w:hAnsi="Aptos Narrow" w:cs="Times New Roman"/>
+                <w:color w:val="000000"/>
+                <w:sz w:val="22"/>
+                <w:szCs w:val="22"/>
+                <w:lang w:eastAsia="pt-BR"/>
+              </w:rPr>
+              <w:t>ANA</w:t>
+            </w:r>
+          </w:p>
+        </w:tc>
+        <w:tc>
+          <w:tcPr>
+            <w:tcW w:w="1540" w:type="dxa"/>
+            <w:tcBorders>
+              <w:top w:val="single" w:sz="4" w:space="0" w:color="auto"/>
+              <w:left w:val="single" w:sz="4" w:space="0" w:color="auto"/>
+              <w:bottom w:val="single" w:sz="4" w:space="0" w:color="auto"/>
+              <w:right w:val="single" w:sz="4" w:space="0" w:color="auto"/>
+            </w:tcBorders>
+            <w:shd w:val="clear" w:color="auto" w:fill="FFFFFF" w:themeFill="background1"/>
+            <w:noWrap/>
+            <w:vAlign w:val="center"/>
+            <w:hideMark/>
+          </w:tcPr>
+          <w:p>
+            <w:pPr>
+              <w:spacing w:after="0" w:line="240" w:lineRule="auto"/>
+              <w:jc w:val="center"/>
+              <w:rPr>
+                <w:rFonts w:ascii="Aptos Narrow" w:eastAsia="Times New Roman" w:hAnsi="Aptos Narrow" w:cs="Times New Roman"/>
+                <w:color w:val="000000"/>
+                <w:sz w:val="22"/>
+                <w:szCs w:val="22"/>
+                <w:lang w:eastAsia="pt-BR"/>
+              </w:rPr>
+            </w:pPr>
+            <w:r>
+              <w:rPr>
+                <w:rFonts w:ascii="Aptos Narrow" w:eastAsia="Times New Roman" w:hAnsi="Aptos Narrow" w:cs="Times New Roman"/>
+                <w:color w:val="000000"/>
+                <w:sz w:val="22"/>
+                <w:szCs w:val="22"/>
+                <w:lang w:eastAsia="pt-BR"/>
+              </w:rPr>
+              <w:t>PEDRO E LIZ</w:t>
+            </w:r>
+          </w:p>
+        </w:tc>
+        <w:tc>
+          <w:tcPr>
+            <w:tcW w:w="1700" w:type="dxa"/>
+            <w:tcBorders>
+              <w:top w:val="single" w:sz="4" w:space="0" w:color="auto"/>
+              <w:left w:val="single" w:sz="4" w:space="0" w:color="auto"/>
+              <w:bottom w:val="single" w:sz="4" w:space="0" w:color="auto"/>
+              <w:right w:val="single" w:sz="4" w:space="0" w:color="auto"/>
+            </w:tcBorders>
+            <w:shd w:val="clear" w:color="auto" w:fill="FFFFFF" w:themeFill="background1"/>
+            <w:noWrap/>
+            <w:vAlign w:val="center"/>
+            <w:hideMark/>
+          </w:tcPr>
+          <w:p>
+            <w:pPr>
+              <w:spacing w:after="0" w:line="240" w:lineRule="auto"/>
+              <w:jc w:val="center"/>
+              <w:rPr>
+                <w:rFonts w:ascii="Aptos Narrow" w:eastAsia="Times New Roman" w:hAnsi="Aptos Narrow" w:cs="Times New Roman"/>
+                <w:color w:val="000000"/>
+                <w:sz w:val="22"/>
+                <w:szCs w:val="22"/>
+                <w:lang w:eastAsia="pt-BR"/>
+              </w:rPr>
+            </w:pPr>
+            <w:r>
+              <w:rPr>
+                <w:rFonts w:ascii="Aptos Narrow" w:eastAsia="Times New Roman" w:hAnsi="Aptos Narrow" w:cs="Times New Roman"/>
+                <w:color w:val="000000"/>
+                <w:sz w:val="22"/>
+                <w:szCs w:val="22"/>
+                <w:lang w:eastAsia="pt-BR"/>
+              </w:rPr>
+              <w:t>DUDA E SAMARA</w:t>
+            </w:r>
+          </w:p>
+        </w:tc>
+        <w:tc>
+          <w:tcPr>
+            <w:tcW w:w="1900" w:type="dxa"/>
+            <w:tcBorders>
+              <w:top w:val="single" w:sz="4" w:space="0" w:color="auto"/>
+              <w:left w:val="single" w:sz="4" w:space="0" w:color="auto"/>
+              <w:bottom w:val="single" w:sz="4" w:space="0" w:color="auto"/>
+              <w:right w:val="single" w:sz="4" w:space="0" w:color="auto"/>
+            </w:tcBorders>
+            <w:shd w:val="clear" w:color="auto" w:fill="FFFFFF" w:themeFill="background1"/>
+            <w:noWrap/>
+            <w:vAlign w:val="center"/>
+            <w:hideMark/>
+          </w:tcPr>
+          <w:p>
+            <w:pPr>
+              <w:spacing w:after="0" w:line="240" w:lineRule="auto"/>
+              <w:jc w:val="center"/>
+              <w:rPr>
+                <w:rFonts w:ascii="Aptos Narrow" w:eastAsia="Times New Roman" w:hAnsi="Aptos Narrow" w:cs="Times New Roman"/>
+                <w:color w:val="000000"/>
+                <w:sz w:val="22"/>
+                <w:szCs w:val="22"/>
+                <w:lang w:eastAsia="pt-BR"/>
+              </w:rPr>
+            </w:pPr>
+            <w:r>
+              <w:rPr>
+                <w:rFonts w:ascii="Aptos Narrow" w:eastAsia="Times New Roman" w:hAnsi="Aptos Narrow" w:cs="Times New Roman"/>
+                <w:color w:val="000000"/>
+                <w:sz w:val="22"/>
+                <w:szCs w:val="22"/>
+                <w:lang w:eastAsia="pt-BR"/>
+              </w:rPr>
+              <w:t>BIA E RAFA</w:t>
+            </w:r>
+          </w:p>
+        </w:tc>
+        <w:tc>
+          <w:tcPr>
+            <w:tcW w:w="2000" w:type="dxa"/>
+            <w:tcBorders>
+              <w:top w:val="single" w:sz="4" w:space="0" w:color="auto"/>
+              <w:left w:val="single" w:sz="4" w:space="0" w:color="auto"/>
+              <w:bottom w:val="single" w:sz="4" w:space="0" w:color="auto"/>
+              <w:right w:val="single" w:sz="4" w:space="0" w:color="auto"/>
+            </w:tcBorders>
+            <w:shd w:val="clear" w:color="auto" w:fill="FFFFFF" w:themeFill="background1"/>
+            <w:noWrap/>
+            <w:vAlign w:val="center"/>
+            <w:hideMark/>
+          </w:tcPr>
+          <w:p>
+            <w:pPr>
+              <w:spacing w:after="0" w:line="240" w:lineRule="auto"/>
+              <w:jc w:val="center"/>
+              <w:rPr>
+                <w:rFonts w:ascii="Aptos Narrow" w:eastAsia="Times New Roman" w:hAnsi="Aptos Narrow" w:cs="Times New Roman"/>
+                <w:color w:val="000000"/>
+                <w:sz w:val="22"/>
+                <w:szCs w:val="22"/>
+                <w:lang w:eastAsia="pt-BR"/>
+              </w:rPr>
+            </w:pPr>
+            <w:r>
+              <w:rPr>
+                <w:rFonts w:ascii="Aptos Narrow" w:eastAsia="Times New Roman" w:hAnsi="Aptos Narrow" w:cs="Times New Roman"/>
+                <w:color w:val="000000"/>
+                <w:sz w:val="22"/>
+                <w:szCs w:val="22"/>
+                <w:lang w:eastAsia="pt-BR"/>
+              </w:rPr>
+              <w:t>ANA</w:t>
+            </w:r>
           </w:p>
         </w:tc>
       </w:tr>
       <w:tr>
         <w:trPr>
-          <w:trHeight w:val="251"/>
+          <w:trHeight w:val="288"/>
         </w:trPr>
         <w:tc>
           <w:tcPr>
-            <w:tcW w:w="907" w:type="dxa"/>
-          </w:tcPr>
-          <w:p>
-            <w:pPr>
-              <w:rPr>
-                <w:rFonts w:ascii="Calibri" w:eastAsia="Calibri" w:hAnsi="Calibri" w:cs="Calibri"/>
-                <w:b/>
-                <w:bCs/>
-              </w:rPr>
-            </w:pPr>
-          </w:p>
-        </w:tc>
-        <w:tc>
-          <w:tcPr>
-            <w:tcW w:w="1190" w:type="dxa"/>
-          </w:tcPr>
-          <w:p>
-            <w:pPr>
-              <w:rPr>
-                <w:rFonts w:ascii="Calibri" w:eastAsia="Calibri" w:hAnsi="Calibri" w:cs="Calibri"/>
-                <w:b/>
-                <w:bCs/>
-              </w:rPr>
-            </w:pPr>
-          </w:p>
-        </w:tc>
-        <w:tc>
-          <w:tcPr>
-            <w:tcW w:w="1189" w:type="dxa"/>
-          </w:tcPr>
-          <w:p>
-            <w:pPr>
-              <w:rPr>
-                <w:rFonts w:ascii="Calibri" w:eastAsia="Calibri" w:hAnsi="Calibri" w:cs="Calibri"/>
-                <w:b/>
-                <w:bCs/>
-              </w:rPr>
-            </w:pPr>
-          </w:p>
-        </w:tc>
-        <w:tc>
-          <w:tcPr>
-            <w:tcW w:w="1387" w:type="dxa"/>
-          </w:tcPr>
-          <w:p>
-            <w:pPr>
-              <w:rPr>
-                <w:rFonts w:ascii="Calibri" w:eastAsia="Calibri" w:hAnsi="Calibri" w:cs="Calibri"/>
-                <w:b/>
-                <w:bCs/>
-              </w:rPr>
-            </w:pPr>
-          </w:p>
-        </w:tc>
-        <w:tc>
-          <w:tcPr>
-            <w:tcW w:w="892" w:type="dxa"/>
-          </w:tcPr>
-          <w:p>
-            <w:pPr>
-              <w:rPr>
-                <w:rFonts w:ascii="Calibri" w:eastAsia="Calibri" w:hAnsi="Calibri" w:cs="Calibri"/>
-                <w:b/>
-                <w:bCs/>
-              </w:rPr>
-            </w:pPr>
-          </w:p>
-        </w:tc>
-        <w:tc>
-          <w:tcPr>
-            <w:tcW w:w="892" w:type="dxa"/>
-          </w:tcPr>
-          <w:p>
-            <w:pPr>
-              <w:rPr>
-                <w:rFonts w:ascii="Calibri" w:eastAsia="Calibri" w:hAnsi="Calibri" w:cs="Calibri"/>
-                <w:b/>
-                <w:bCs/>
-              </w:rPr>
-            </w:pPr>
-          </w:p>
-        </w:tc>
-        <w:tc>
-          <w:tcPr>
-            <w:tcW w:w="892" w:type="dxa"/>
-          </w:tcPr>
-          <w:p>
-            <w:pPr>
-              <w:rPr>
-                <w:rFonts w:ascii="Calibri" w:eastAsia="Calibri" w:hAnsi="Calibri" w:cs="Calibri"/>
-                <w:b/>
-                <w:bCs/>
-              </w:rPr>
-            </w:pPr>
-          </w:p>
-        </w:tc>
-        <w:tc>
-          <w:tcPr>
-            <w:tcW w:w="3133" w:type="dxa"/>
-          </w:tcPr>
-          <w:p>
-            <w:pPr>
-              <w:rPr>
-                <w:rFonts w:ascii="Calibri" w:eastAsia="Calibri" w:hAnsi="Calibri" w:cs="Calibri"/>
-                <w:b/>
-                <w:bCs/>
-              </w:rPr>
-            </w:pPr>
+            <w:tcW w:w="1400" w:type="dxa"/>
+            <w:tcBorders>
+              <w:top w:val="single" w:sz="4" w:space="0" w:color="auto"/>
+              <w:left w:val="single" w:sz="4" w:space="0" w:color="auto"/>
+              <w:bottom w:val="single" w:sz="4" w:space="0" w:color="auto"/>
+              <w:right w:val="single" w:sz="4" w:space="0" w:color="auto"/>
+            </w:tcBorders>
+            <w:shd w:val="clear" w:color="auto" w:fill="FFFFFF" w:themeFill="background1"/>
+            <w:noWrap/>
+            <w:vAlign w:val="center"/>
+            <w:hideMark/>
+          </w:tcPr>
+          <w:p>
+            <w:pPr>
+              <w:spacing w:after="0" w:line="240" w:lineRule="auto"/>
+              <w:jc w:val="center"/>
+              <w:rPr>
+                <w:rFonts w:ascii="Aptos Narrow" w:eastAsia="Times New Roman" w:hAnsi="Aptos Narrow" w:cs="Times New Roman"/>
+                <w:color w:val="000000"/>
+                <w:sz w:val="22"/>
+                <w:szCs w:val="22"/>
+                <w:lang w:eastAsia="pt-BR"/>
+              </w:rPr>
+            </w:pPr>
+            <w:r>
+              <w:rPr>
+                <w:rFonts w:ascii="Aptos Narrow" w:eastAsia="Times New Roman" w:hAnsi="Aptos Narrow" w:cs="Times New Roman"/>
+                <w:color w:val="000000"/>
+                <w:sz w:val="22"/>
+                <w:szCs w:val="22"/>
+                <w:lang w:eastAsia="pt-BR"/>
+              </w:rPr>
+              <w:t>SEMANA 6</w:t>
+            </w:r>
+          </w:p>
+        </w:tc>
+        <w:tc>
+          <w:tcPr>
+            <w:tcW w:w="1440" w:type="dxa"/>
+            <w:tcBorders>
+              <w:top w:val="single" w:sz="4" w:space="0" w:color="auto"/>
+              <w:left w:val="single" w:sz="4" w:space="0" w:color="auto"/>
+              <w:bottom w:val="single" w:sz="4" w:space="0" w:color="auto"/>
+              <w:right w:val="single" w:sz="4" w:space="0" w:color="auto"/>
+            </w:tcBorders>
+            <w:shd w:val="clear" w:color="auto" w:fill="FFFFFF" w:themeFill="background1"/>
+            <w:noWrap/>
+            <w:vAlign w:val="center"/>
+            <w:hideMark/>
+          </w:tcPr>
+          <w:p>
+            <w:pPr>
+              <w:spacing w:after="0" w:line="240" w:lineRule="auto"/>
+              <w:jc w:val="center"/>
+              <w:rPr>
+                <w:rFonts w:ascii="Aptos Narrow" w:eastAsia="Times New Roman" w:hAnsi="Aptos Narrow" w:cs="Times New Roman"/>
+                <w:color w:val="000000"/>
+                <w:sz w:val="22"/>
+                <w:szCs w:val="22"/>
+                <w:lang w:eastAsia="pt-BR"/>
+              </w:rPr>
+            </w:pPr>
+            <w:r>
+              <w:rPr>
+                <w:rFonts w:ascii="Aptos Narrow" w:eastAsia="Times New Roman" w:hAnsi="Aptos Narrow" w:cs="Times New Roman"/>
+                <w:color w:val="000000"/>
+                <w:sz w:val="22"/>
+                <w:szCs w:val="22"/>
+                <w:lang w:eastAsia="pt-BR"/>
+              </w:rPr>
+              <w:t>SAMARA</w:t>
+            </w:r>
+          </w:p>
+        </w:tc>
+        <w:tc>
+          <w:tcPr>
+            <w:tcW w:w="1820" w:type="dxa"/>
+            <w:tcBorders>
+              <w:top w:val="single" w:sz="4" w:space="0" w:color="auto"/>
+              <w:left w:val="single" w:sz="4" w:space="0" w:color="auto"/>
+              <w:bottom w:val="single" w:sz="4" w:space="0" w:color="auto"/>
+              <w:right w:val="single" w:sz="4" w:space="0" w:color="auto"/>
+            </w:tcBorders>
+            <w:shd w:val="clear" w:color="auto" w:fill="FFFFFF" w:themeFill="background1"/>
+            <w:noWrap/>
+            <w:vAlign w:val="center"/>
+            <w:hideMark/>
+          </w:tcPr>
+          <w:p>
+            <w:pPr>
+              <w:spacing w:after="0" w:line="240" w:lineRule="auto"/>
+              <w:jc w:val="center"/>
+              <w:rPr>
+                <w:rFonts w:ascii="Aptos Narrow" w:eastAsia="Times New Roman" w:hAnsi="Aptos Narrow" w:cs="Times New Roman"/>
+                <w:color w:val="000000"/>
+                <w:sz w:val="22"/>
+                <w:szCs w:val="22"/>
+                <w:lang w:eastAsia="pt-BR"/>
+              </w:rPr>
+            </w:pPr>
+            <w:r>
+              <w:rPr>
+                <w:rFonts w:ascii="Aptos Narrow" w:eastAsia="Times New Roman" w:hAnsi="Aptos Narrow" w:cs="Times New Roman"/>
+                <w:color w:val="000000"/>
+                <w:sz w:val="22"/>
+                <w:szCs w:val="22"/>
+                <w:lang w:eastAsia="pt-BR"/>
+              </w:rPr>
+              <w:t>BIA</w:t>
+            </w:r>
+          </w:p>
+        </w:tc>
+        <w:tc>
+          <w:tcPr>
+            <w:tcW w:w="1540" w:type="dxa"/>
+            <w:tcBorders>
+              <w:top w:val="single" w:sz="4" w:space="0" w:color="auto"/>
+              <w:left w:val="single" w:sz="4" w:space="0" w:color="auto"/>
+              <w:bottom w:val="single" w:sz="4" w:space="0" w:color="auto"/>
+              <w:right w:val="single" w:sz="4" w:space="0" w:color="auto"/>
+            </w:tcBorders>
+            <w:shd w:val="clear" w:color="auto" w:fill="FFFFFF" w:themeFill="background1"/>
+            <w:noWrap/>
+            <w:vAlign w:val="center"/>
+            <w:hideMark/>
+          </w:tcPr>
+          <w:p>
+            <w:pPr>
+              <w:spacing w:after="0" w:line="240" w:lineRule="auto"/>
+              <w:jc w:val="center"/>
+              <w:rPr>
+                <w:rFonts w:ascii="Aptos Narrow" w:eastAsia="Times New Roman" w:hAnsi="Aptos Narrow" w:cs="Times New Roman"/>
+                <w:color w:val="000000"/>
+                <w:sz w:val="22"/>
+                <w:szCs w:val="22"/>
+                <w:lang w:eastAsia="pt-BR"/>
+              </w:rPr>
+            </w:pPr>
+            <w:r>
+              <w:rPr>
+                <w:rFonts w:ascii="Aptos Narrow" w:eastAsia="Times New Roman" w:hAnsi="Aptos Narrow" w:cs="Times New Roman"/>
+                <w:color w:val="000000"/>
+                <w:sz w:val="22"/>
+                <w:szCs w:val="22"/>
+                <w:lang w:eastAsia="pt-BR"/>
+              </w:rPr>
+              <w:t>DUDA E ANA</w:t>
+            </w:r>
+          </w:p>
+        </w:tc>
+        <w:tc>
+          <w:tcPr>
+            <w:tcW w:w="1700" w:type="dxa"/>
+            <w:tcBorders>
+              <w:top w:val="single" w:sz="4" w:space="0" w:color="auto"/>
+              <w:left w:val="single" w:sz="4" w:space="0" w:color="auto"/>
+              <w:bottom w:val="single" w:sz="4" w:space="0" w:color="auto"/>
+              <w:right w:val="single" w:sz="4" w:space="0" w:color="auto"/>
+            </w:tcBorders>
+            <w:shd w:val="clear" w:color="auto" w:fill="FFFFFF" w:themeFill="background1"/>
+            <w:noWrap/>
+            <w:vAlign w:val="center"/>
+            <w:hideMark/>
+          </w:tcPr>
+          <w:p>
+            <w:pPr>
+              <w:spacing w:after="0" w:line="240" w:lineRule="auto"/>
+              <w:jc w:val="center"/>
+              <w:rPr>
+                <w:rFonts w:ascii="Aptos Narrow" w:eastAsia="Times New Roman" w:hAnsi="Aptos Narrow" w:cs="Times New Roman"/>
+                <w:color w:val="000000"/>
+                <w:sz w:val="22"/>
+                <w:szCs w:val="22"/>
+                <w:lang w:eastAsia="pt-BR"/>
+              </w:rPr>
+            </w:pPr>
+            <w:r>
+              <w:rPr>
+                <w:rFonts w:ascii="Aptos Narrow" w:eastAsia="Times New Roman" w:hAnsi="Aptos Narrow" w:cs="Times New Roman"/>
+                <w:color w:val="000000"/>
+                <w:sz w:val="22"/>
+                <w:szCs w:val="22"/>
+                <w:lang w:eastAsia="pt-BR"/>
+              </w:rPr>
+              <w:t>LIZ E BIA</w:t>
+            </w:r>
+          </w:p>
+        </w:tc>
+        <w:tc>
+          <w:tcPr>
+            <w:tcW w:w="1900" w:type="dxa"/>
+            <w:tcBorders>
+              <w:top w:val="single" w:sz="4" w:space="0" w:color="auto"/>
+              <w:left w:val="single" w:sz="4" w:space="0" w:color="auto"/>
+              <w:bottom w:val="single" w:sz="4" w:space="0" w:color="auto"/>
+              <w:right w:val="single" w:sz="4" w:space="0" w:color="auto"/>
+            </w:tcBorders>
+            <w:shd w:val="clear" w:color="auto" w:fill="FFFFFF" w:themeFill="background1"/>
+            <w:noWrap/>
+            <w:vAlign w:val="center"/>
+            <w:hideMark/>
+          </w:tcPr>
+          <w:p>
+            <w:pPr>
+              <w:spacing w:after="0" w:line="240" w:lineRule="auto"/>
+              <w:jc w:val="center"/>
+              <w:rPr>
+                <w:rFonts w:ascii="Aptos Narrow" w:eastAsia="Times New Roman" w:hAnsi="Aptos Narrow" w:cs="Times New Roman"/>
+                <w:color w:val="000000"/>
+                <w:sz w:val="22"/>
+                <w:szCs w:val="22"/>
+                <w:lang w:eastAsia="pt-BR"/>
+              </w:rPr>
+            </w:pPr>
+            <w:r>
+              <w:rPr>
+                <w:rFonts w:ascii="Aptos Narrow" w:eastAsia="Times New Roman" w:hAnsi="Aptos Narrow" w:cs="Times New Roman"/>
+                <w:color w:val="000000"/>
+                <w:sz w:val="22"/>
+                <w:szCs w:val="22"/>
+                <w:lang w:eastAsia="pt-BR"/>
+              </w:rPr>
+              <w:t>PEDRO E SAMARA</w:t>
+            </w:r>
+          </w:p>
+        </w:tc>
+        <w:tc>
+          <w:tcPr>
+            <w:tcW w:w="2000" w:type="dxa"/>
+            <w:tcBorders>
+              <w:top w:val="single" w:sz="4" w:space="0" w:color="auto"/>
+              <w:left w:val="single" w:sz="4" w:space="0" w:color="auto"/>
+              <w:bottom w:val="single" w:sz="4" w:space="0" w:color="auto"/>
+              <w:right w:val="single" w:sz="4" w:space="0" w:color="auto"/>
+            </w:tcBorders>
+            <w:shd w:val="clear" w:color="auto" w:fill="FFFFFF" w:themeFill="background1"/>
+            <w:noWrap/>
+            <w:vAlign w:val="center"/>
+            <w:hideMark/>
+          </w:tcPr>
+          <w:p>
+            <w:pPr>
+              <w:spacing w:after="0" w:line="240" w:lineRule="auto"/>
+              <w:jc w:val="center"/>
+              <w:rPr>
+                <w:rFonts w:ascii="Aptos Narrow" w:eastAsia="Times New Roman" w:hAnsi="Aptos Narrow" w:cs="Times New Roman"/>
+                <w:color w:val="000000"/>
+                <w:sz w:val="22"/>
+                <w:szCs w:val="22"/>
+                <w:lang w:eastAsia="pt-BR"/>
+              </w:rPr>
+            </w:pPr>
+            <w:r>
+              <w:rPr>
+                <w:rFonts w:ascii="Aptos Narrow" w:eastAsia="Times New Roman" w:hAnsi="Aptos Narrow" w:cs="Times New Roman"/>
+                <w:color w:val="000000"/>
+                <w:sz w:val="22"/>
+                <w:szCs w:val="22"/>
+                <w:lang w:eastAsia="pt-BR"/>
+              </w:rPr>
+              <w:t xml:space="preserve">RAFA </w:t>
+            </w:r>
           </w:p>
         </w:tc>
       </w:tr>
@@ -1251,26 +2356,19 @@
                 <w:rFonts w:ascii="Calibri" w:eastAsia="Calibri" w:hAnsi="Calibri" w:cs="Calibri"/>
                 <w:color w:val="FF0000"/>
               </w:rPr>
-              <w:t>2</w:t>
+              <w:t>01</w:t>
             </w:r>
             <w:r>
               <w:rPr>
                 <w:rFonts w:ascii="Calibri" w:eastAsia="Calibri" w:hAnsi="Calibri" w:cs="Calibri"/>
-                <w:color w:val="FF0000"/>
-              </w:rPr>
-              <w:t>5</w:t>
+              </w:rPr>
+              <w:t>/</w:t>
             </w:r>
             <w:r>
               <w:rPr>
                 <w:rFonts w:ascii="Calibri" w:eastAsia="Calibri" w:hAnsi="Calibri" w:cs="Calibri"/>
               </w:rPr>
-              <w:t>/</w:t>
-            </w:r>
-            <w:r>
-              <w:rPr>
-                <w:rFonts w:ascii="Calibri" w:eastAsia="Calibri" w:hAnsi="Calibri" w:cs="Calibri"/>
-              </w:rPr>
-              <w:t>09</w:t>
+              <w:t>10</w:t>
             </w:r>
             <w:r>
               <w:rPr>
@@ -1379,7 +2477,31 @@
                 <w:b/>
                 <w:bCs/>
               </w:rPr>
-              <w:t>18:00</w:t>
+              <w:t>16</w:t>
+            </w:r>
+            <w:r>
+              <w:rPr>
+                <w:rFonts w:ascii="Calibri" w:eastAsia="Calibri" w:hAnsi="Calibri" w:cs="Calibri"/>
+                <w:b/>
+                <w:bCs/>
+              </w:rPr>
+              <w:t>:</w:t>
+            </w:r>
+            <w:r>
+              <w:rPr>
+                <w:rFonts w:ascii="Calibri" w:eastAsia="Calibri" w:hAnsi="Calibri" w:cs="Calibri"/>
+                <w:b/>
+                <w:bCs/>
+              </w:rPr>
+              <w:t>4</w:t>
+            </w:r>
+            <w:r>
+              <w:rPr>
+                <w:rFonts w:ascii="Calibri" w:eastAsia="Calibri" w:hAnsi="Calibri" w:cs="Calibri"/>
+                <w:b/>
+                <w:bCs/>
+              </w:rPr>
+              <w:t>0</w:t>
             </w:r>
           </w:p>
         </w:tc>
@@ -1472,124 +2594,387 @@
     </w:p>
     <w:p/>
     <w:p>
+      <w:pPr>
+        <w:rPr>
+          <w:b/>
+          <w:bCs/>
+        </w:rPr>
+      </w:pPr>
       <w:r>
-        <w:t xml:space="preserve">Backlog Atualizado </w:t>
+        <w:rPr>
+          <w:b/>
+          <w:bCs/>
+        </w:rPr>
+        <w:t>Pontos discutidos na Daily:</w:t>
       </w:r>
     </w:p>
     <w:p>
+      <w:pPr>
+        <w:numPr>
+          <w:ilvl w:val="0"/>
+          <w:numId w:val="12"/>
+        </w:numPr>
+        <w:rPr>
+          <w:b/>
+          <w:bCs/>
+        </w:rPr>
+      </w:pPr>
       <w:r>
-        <w:t xml:space="preserve">Discutido a </w:t>
+        <w:rPr>
+          <w:b/>
+          <w:bCs/>
+        </w:rPr>
+        <w:t>Documentação:</w:t>
       </w:r>
       <w:r>
-        <w:t>Implementação do Backlog na Documentação</w:t>
+        <w:rPr>
+          <w:b/>
+          <w:bCs/>
+        </w:rPr>
+        <w:br/>
+        <w:t xml:space="preserve">A documentação do projeto continua em processo de atualização contínua, sendo </w:t>
       </w:r>
       <w:r>
-        <w:t xml:space="preserve"> / Quem vai implementar na documentação</w:t>
+        <w:rPr>
+          <w:b/>
+          <w:bCs/>
+          <w:u w:val="single"/>
+        </w:rPr>
+        <w:t>ajustada</w:t>
       </w:r>
       <w:r>
-        <w:t xml:space="preserve"> (Ana, Rafael e Samara)</w:t>
+        <w:rPr>
+          <w:b/>
+          <w:bCs/>
+        </w:rPr>
+        <w:t xml:space="preserve"> conforme as evoluções das etapas de desenvolvimento.</w:t>
       </w:r>
     </w:p>
     <w:p>
+      <w:pPr>
+        <w:numPr>
+          <w:ilvl w:val="0"/>
+          <w:numId w:val="12"/>
+        </w:numPr>
+        <w:rPr>
+          <w:b/>
+          <w:bCs/>
+        </w:rPr>
+      </w:pPr>
+      <w:proofErr w:type="spellStart"/>
       <w:r>
-        <w:t xml:space="preserve">Alinhamentos sobre o </w:t>
+        <w:rPr>
+          <w:b/>
+          <w:bCs/>
+        </w:rPr>
+        <w:t>Backend</w:t>
       </w:r>
+      <w:proofErr w:type="spellEnd"/>
       <w:r>
-        <w:t xml:space="preserve">Protótipo </w:t>
-      </w:r>
-      <w:r>
-        <w:t xml:space="preserve">do Site </w:t>
-      </w:r>
-      <w:r>
-        <w:t>(Pedro)</w:t>
+        <w:rPr>
+          <w:b/>
+          <w:bCs/>
+        </w:rPr>
+        <w:t>:</w:t>
       </w:r>
     </w:p>
     <w:p>
+      <w:pPr>
+        <w:numPr>
+          <w:ilvl w:val="1"/>
+          <w:numId w:val="12"/>
+        </w:numPr>
+        <w:rPr>
+          <w:b/>
+          <w:bCs/>
+        </w:rPr>
+      </w:pPr>
       <w:r>
-        <w:t xml:space="preserve">Criação de um </w:t>
+        <w:rPr>
+          <w:b/>
+          <w:bCs/>
+        </w:rPr>
+        <w:t>Finalizada a lógica da calculadora financeira.</w:t>
       </w:r>
+    </w:p>
+    <w:p>
+      <w:pPr>
+        <w:numPr>
+          <w:ilvl w:val="1"/>
+          <w:numId w:val="12"/>
+        </w:numPr>
+        <w:rPr>
+          <w:b/>
+          <w:bCs/>
+        </w:rPr>
+      </w:pPr>
       <w:r>
-        <w:t xml:space="preserve">novo </w:t>
+        <w:rPr>
+          <w:b/>
+          <w:bCs/>
+        </w:rPr>
+        <w:t>Passagem das responsabilidades de desenvolvimento para o Front-</w:t>
       </w:r>
       <w:proofErr w:type="spellStart"/>
       <w:r>
-        <w:t>Trello</w:t>
+        <w:rPr>
+          <w:b/>
+          <w:bCs/>
+        </w:rPr>
+        <w:t>end</w:t>
       </w:r>
       <w:proofErr w:type="spellEnd"/>
       <w:r>
-        <w:t xml:space="preserve"> </w:t>
-      </w:r>
-      <w:r>
-        <w:t>(Liz)</w:t>
+        <w:rPr>
+          <w:b/>
+          <w:bCs/>
+        </w:rPr>
+        <w:t>, que agora está encarregado de implementar a interface.</w:t>
       </w:r>
     </w:p>
     <w:p>
+      <w:pPr>
+        <w:numPr>
+          <w:ilvl w:val="0"/>
+          <w:numId w:val="12"/>
+        </w:numPr>
+        <w:rPr>
+          <w:b/>
+          <w:bCs/>
+        </w:rPr>
+      </w:pPr>
       <w:r>
-        <w:t xml:space="preserve">Implementação dos Dados dentro do </w:t>
+        <w:rPr>
+          <w:b/>
+          <w:bCs/>
+        </w:rPr>
+        <w:t>Front-</w:t>
       </w:r>
       <w:proofErr w:type="spellStart"/>
       <w:r>
-        <w:t>Trello</w:t>
+        <w:rPr>
+          <w:b/>
+          <w:bCs/>
+        </w:rPr>
+        <w:t>end</w:t>
       </w:r>
       <w:proofErr w:type="spellEnd"/>
       <w:r>
-        <w:t xml:space="preserve"> (Rafael, Samara)</w:t>
+        <w:rPr>
+          <w:b/>
+          <w:bCs/>
+        </w:rPr>
+        <w:t>:</w:t>
       </w:r>
     </w:p>
     <w:p>
+      <w:pPr>
+        <w:numPr>
+          <w:ilvl w:val="1"/>
+          <w:numId w:val="12"/>
+        </w:numPr>
+        <w:rPr>
+          <w:b/>
+          <w:bCs/>
+        </w:rPr>
+      </w:pPr>
       <w:r>
-        <w:t xml:space="preserve">Discutido </w:t>
-      </w:r>
-      <w:r>
-        <w:t>Melhorias no Banco de Dados (Beatriz</w:t>
-      </w:r>
-      <w:r>
-        <w:t>, Liz)</w:t>
+        <w:rPr>
+          <w:b/>
+          <w:bCs/>
+        </w:rPr>
+        <w:t>Concluída a criação da identidade visual da empresa.</w:t>
       </w:r>
     </w:p>
     <w:p>
+      <w:pPr>
+        <w:numPr>
+          <w:ilvl w:val="1"/>
+          <w:numId w:val="12"/>
+        </w:numPr>
+        <w:rPr>
+          <w:b/>
+          <w:bCs/>
+        </w:rPr>
+      </w:pPr>
       <w:r>
-        <w:t>Simulador Financeiro</w:t>
-      </w:r>
-      <w:r>
-        <w:t xml:space="preserve"> (Maria Eduarda</w:t>
-      </w:r>
-      <w:r>
-        <w:t>)</w:t>
+        <w:rPr>
+          <w:b/>
+          <w:bCs/>
+        </w:rPr>
+        <w:t>Início do desenvolvimento da interface para a calculadora financeira.</w:t>
       </w:r>
     </w:p>
     <w:p>
+      <w:pPr>
+        <w:numPr>
+          <w:ilvl w:val="1"/>
+          <w:numId w:val="12"/>
+        </w:numPr>
+        <w:rPr>
+          <w:b/>
+          <w:bCs/>
+        </w:rPr>
+      </w:pPr>
       <w:r>
-        <w:lastRenderedPageBreak/>
-        <w:t>Definição d</w:t>
-      </w:r>
-      <w:r>
-        <w:t>os</w:t>
-      </w:r>
-      <w:r>
-        <w:t xml:space="preserve"> Cargos</w:t>
-      </w:r>
-      <w:r>
-        <w:t xml:space="preserve"> de P.O e Scrum</w:t>
-      </w:r>
-      <w:r>
-        <w:t xml:space="preserve"> para o Período da Sprint 2</w:t>
+        <w:rPr>
+          <w:b/>
+          <w:bCs/>
+        </w:rPr>
+        <w:t>Início do desenvolvimento do site institucional.</w:t>
       </w:r>
     </w:p>
     <w:p>
       <w:pPr>
-        <w:rPr>
-          <w:u w:val="double"/>
+        <w:numPr>
+          <w:ilvl w:val="0"/>
+          <w:numId w:val="12"/>
+        </w:numPr>
+        <w:rPr>
+          <w:b/>
+          <w:bCs/>
         </w:rPr>
       </w:pPr>
       <w:r>
-        <w:t xml:space="preserve">Definição </w:t>
+        <w:rPr>
+          <w:b/>
+          <w:bCs/>
+        </w:rPr>
+        <w:lastRenderedPageBreak/>
+        <w:t>Banco de Dados:</w:t>
       </w:r>
+    </w:p>
+    <w:p>
+      <w:pPr>
+        <w:numPr>
+          <w:ilvl w:val="1"/>
+          <w:numId w:val="12"/>
+        </w:numPr>
+        <w:rPr>
+          <w:b/>
+          <w:bCs/>
+        </w:rPr>
+      </w:pPr>
       <w:r>
-        <w:t>das</w:t>
+        <w:rPr>
+          <w:b/>
+          <w:bCs/>
+        </w:rPr>
+        <w:t>Modelagem de dados foi parcialmente finalizada.</w:t>
       </w:r>
+    </w:p>
+    <w:p>
+      <w:pPr>
+        <w:numPr>
+          <w:ilvl w:val="1"/>
+          <w:numId w:val="12"/>
+        </w:numPr>
+        <w:rPr>
+          <w:b/>
+          <w:bCs/>
+        </w:rPr>
+      </w:pPr>
       <w:r>
-        <w:t xml:space="preserve"> duplas semanais para atuação nas diversas áreas do projeto</w:t>
+        <w:rPr>
+          <w:b/>
+          <w:bCs/>
+        </w:rPr>
+        <w:t>As tabelas foram revisadas e colocadas nas formas normais.</w:t>
+      </w:r>
+    </w:p>
+    <w:p>
+      <w:pPr>
+        <w:numPr>
+          <w:ilvl w:val="1"/>
+          <w:numId w:val="12"/>
+        </w:numPr>
+        <w:rPr>
+          <w:b/>
+          <w:bCs/>
+        </w:rPr>
+      </w:pPr>
+      <w:r>
+        <w:rPr>
+          <w:b/>
+          <w:bCs/>
+        </w:rPr>
+        <w:t>Relacionamentos entre as tabelas foram estabelecidos.</w:t>
+      </w:r>
+    </w:p>
+    <w:p>
+      <w:pPr>
+        <w:numPr>
+          <w:ilvl w:val="1"/>
+          <w:numId w:val="12"/>
+        </w:numPr>
+        <w:rPr>
+          <w:b/>
+          <w:bCs/>
+        </w:rPr>
+      </w:pPr>
+      <w:r>
+        <w:rPr>
+          <w:b/>
+          <w:bCs/>
+        </w:rPr>
+        <w:t>Dados foram inseridos nas tabelas conforme o planejamento.</w:t>
+      </w:r>
+    </w:p>
+    <w:p>
+      <w:pPr>
+        <w:numPr>
+          <w:ilvl w:val="0"/>
+          <w:numId w:val="12"/>
+        </w:numPr>
+        <w:rPr>
+          <w:b/>
+          <w:bCs/>
+        </w:rPr>
+      </w:pPr>
+      <w:r>
+        <w:rPr>
+          <w:b/>
+          <w:bCs/>
+        </w:rPr>
+        <w:t>Integração Arduino e Banco de Dados:</w:t>
+      </w:r>
+    </w:p>
+    <w:p>
+      <w:pPr>
+        <w:numPr>
+          <w:ilvl w:val="1"/>
+          <w:numId w:val="12"/>
+        </w:numPr>
+        <w:rPr>
+          <w:b/>
+          <w:bCs/>
+        </w:rPr>
+      </w:pPr>
+      <w:r>
+        <w:rPr>
+          <w:b/>
+          <w:bCs/>
+        </w:rPr>
+        <w:t>Concluída a integração entre o Arduino e o banco de dados.</w:t>
+      </w:r>
+    </w:p>
+    <w:p>
+      <w:pPr>
+        <w:numPr>
+          <w:ilvl w:val="1"/>
+          <w:numId w:val="12"/>
+        </w:numPr>
+        <w:rPr>
+          <w:b/>
+          <w:bCs/>
+        </w:rPr>
+      </w:pPr>
+      <w:r>
+        <w:rPr>
+          <w:b/>
+          <w:bCs/>
+        </w:rPr>
+        <w:t>Implementada a plotagem dos dados coletados pelo Arduino em um dashboard, utilizando a API desenvolvida em Node.js.</w:t>
       </w:r>
     </w:p>
     <w:p>
@@ -2434,6 +3819,123 @@
     </w:lvl>
   </w:abstractNum>
   <w:abstractNum w:abstractNumId="7" w15:restartNumberingAfterBreak="0">
+    <w:nsid w:val="46FC058F"/>
+    <w:multiLevelType w:val="multilevel"/>
+    <w:tmpl w:val="E9C26F36"/>
+    <w:lvl w:ilvl="0">
+      <w:start w:val="1"/>
+      <w:numFmt w:val="decimal"/>
+      <w:lvlText w:val="%1."/>
+      <w:lvlJc w:val="left"/>
+      <w:pPr>
+        <w:tabs>
+          <w:tab w:val="num" w:pos="720"/>
+        </w:tabs>
+        <w:ind w:left="720" w:hanging="360"/>
+      </w:pPr>
+    </w:lvl>
+    <w:lvl w:ilvl="1">
+      <w:start w:val="1"/>
+      <w:numFmt w:val="bullet"/>
+      <w:lvlText w:val="o"/>
+      <w:lvlJc w:val="left"/>
+      <w:pPr>
+        <w:tabs>
+          <w:tab w:val="num" w:pos="1440"/>
+        </w:tabs>
+        <w:ind w:left="1440" w:hanging="360"/>
+      </w:pPr>
+      <w:rPr>
+        <w:rFonts w:ascii="Courier New" w:hAnsi="Courier New" w:hint="default"/>
+        <w:sz w:val="20"/>
+      </w:rPr>
+    </w:lvl>
+    <w:lvl w:ilvl="2" w:tentative="1">
+      <w:start w:val="1"/>
+      <w:numFmt w:val="decimal"/>
+      <w:lvlText w:val="%3."/>
+      <w:lvlJc w:val="left"/>
+      <w:pPr>
+        <w:tabs>
+          <w:tab w:val="num" w:pos="2160"/>
+        </w:tabs>
+        <w:ind w:left="2160" w:hanging="360"/>
+      </w:pPr>
+    </w:lvl>
+    <w:lvl w:ilvl="3" w:tentative="1">
+      <w:start w:val="1"/>
+      <w:numFmt w:val="decimal"/>
+      <w:lvlText w:val="%4."/>
+      <w:lvlJc w:val="left"/>
+      <w:pPr>
+        <w:tabs>
+          <w:tab w:val="num" w:pos="2880"/>
+        </w:tabs>
+        <w:ind w:left="2880" w:hanging="360"/>
+      </w:pPr>
+    </w:lvl>
+    <w:lvl w:ilvl="4" w:tentative="1">
+      <w:start w:val="1"/>
+      <w:numFmt w:val="decimal"/>
+      <w:lvlText w:val="%5."/>
+      <w:lvlJc w:val="left"/>
+      <w:pPr>
+        <w:tabs>
+          <w:tab w:val="num" w:pos="3600"/>
+        </w:tabs>
+        <w:ind w:left="3600" w:hanging="360"/>
+      </w:pPr>
+    </w:lvl>
+    <w:lvl w:ilvl="5" w:tentative="1">
+      <w:start w:val="1"/>
+      <w:numFmt w:val="decimal"/>
+      <w:lvlText w:val="%6."/>
+      <w:lvlJc w:val="left"/>
+      <w:pPr>
+        <w:tabs>
+          <w:tab w:val="num" w:pos="4320"/>
+        </w:tabs>
+        <w:ind w:left="4320" w:hanging="360"/>
+      </w:pPr>
+    </w:lvl>
+    <w:lvl w:ilvl="6" w:tentative="1">
+      <w:start w:val="1"/>
+      <w:numFmt w:val="decimal"/>
+      <w:lvlText w:val="%7."/>
+      <w:lvlJc w:val="left"/>
+      <w:pPr>
+        <w:tabs>
+          <w:tab w:val="num" w:pos="5040"/>
+        </w:tabs>
+        <w:ind w:left="5040" w:hanging="360"/>
+      </w:pPr>
+    </w:lvl>
+    <w:lvl w:ilvl="7" w:tentative="1">
+      <w:start w:val="1"/>
+      <w:numFmt w:val="decimal"/>
+      <w:lvlText w:val="%8."/>
+      <w:lvlJc w:val="left"/>
+      <w:pPr>
+        <w:tabs>
+          <w:tab w:val="num" w:pos="5760"/>
+        </w:tabs>
+        <w:ind w:left="5760" w:hanging="360"/>
+      </w:pPr>
+    </w:lvl>
+    <w:lvl w:ilvl="8" w:tentative="1">
+      <w:start w:val="1"/>
+      <w:numFmt w:val="decimal"/>
+      <w:lvlText w:val="%9."/>
+      <w:lvlJc w:val="left"/>
+      <w:pPr>
+        <w:tabs>
+          <w:tab w:val="num" w:pos="6480"/>
+        </w:tabs>
+        <w:ind w:left="6480" w:hanging="360"/>
+      </w:pPr>
+    </w:lvl>
+  </w:abstractNum>
+  <w:abstractNum w:abstractNumId="8" w15:restartNumberingAfterBreak="0">
     <w:nsid w:val="4E722EAB"/>
     <w:multiLevelType w:val="hybridMultilevel"/>
     <w:tmpl w:val="FFFFFFFF"/>
@@ -2546,7 +4048,7 @@
       </w:rPr>
     </w:lvl>
   </w:abstractNum>
-  <w:abstractNum w:abstractNumId="8" w15:restartNumberingAfterBreak="0">
+  <w:abstractNum w:abstractNumId="9" w15:restartNumberingAfterBreak="0">
     <w:nsid w:val="60096AA7"/>
     <w:multiLevelType w:val="hybridMultilevel"/>
     <w:tmpl w:val="FFFFFFFF"/>
@@ -2659,7 +4161,7 @@
       </w:rPr>
     </w:lvl>
   </w:abstractNum>
-  <w:abstractNum w:abstractNumId="9" w15:restartNumberingAfterBreak="0">
+  <w:abstractNum w:abstractNumId="10" w15:restartNumberingAfterBreak="0">
     <w:nsid w:val="78C6BB4C"/>
     <w:multiLevelType w:val="hybridMultilevel"/>
     <w:tmpl w:val="FFFFFFFF"/>
@@ -2772,7 +4274,7 @@
       </w:rPr>
     </w:lvl>
   </w:abstractNum>
-  <w:abstractNum w:abstractNumId="10" w15:restartNumberingAfterBreak="0">
+  <w:abstractNum w:abstractNumId="11" w15:restartNumberingAfterBreak="0">
     <w:nsid w:val="7F67F5B9"/>
     <w:multiLevelType w:val="hybridMultilevel"/>
     <w:tmpl w:val="FFFFFFFF"/>
@@ -2892,10 +4394,10 @@
     <w:abstractNumId w:val="5"/>
   </w:num>
   <w:num w:numId="3" w16cid:durableId="126556207">
-    <w:abstractNumId w:val="9"/>
+    <w:abstractNumId w:val="10"/>
   </w:num>
   <w:num w:numId="4" w16cid:durableId="514851533">
-    <w:abstractNumId w:val="10"/>
+    <w:abstractNumId w:val="11"/>
   </w:num>
   <w:num w:numId="5" w16cid:durableId="326061610">
     <w:abstractNumId w:val="2"/>
@@ -2907,16 +4409,19 @@
     <w:abstractNumId w:val="3"/>
   </w:num>
   <w:num w:numId="8" w16cid:durableId="1557006003">
-    <w:abstractNumId w:val="7"/>
+    <w:abstractNumId w:val="8"/>
   </w:num>
   <w:num w:numId="9" w16cid:durableId="912735582">
-    <w:abstractNumId w:val="8"/>
+    <w:abstractNumId w:val="9"/>
   </w:num>
   <w:num w:numId="10" w16cid:durableId="1165825569">
     <w:abstractNumId w:val="6"/>
   </w:num>
   <w:num w:numId="11" w16cid:durableId="1427655817">
     <w:abstractNumId w:val="0"/>
+  </w:num>
+  <w:num w:numId="12" w16cid:durableId="1668626883">
+    <w:abstractNumId w:val="7"/>
   </w:num>
 </w:numbering>
 </file>
@@ -3323,7 +4828,6 @@
   <w:style w:type="character" w:default="1" w:styleId="Fontepargpadro">
     <w:name w:val="Default Paragraph Font"/>
     <w:uiPriority w:val="1"/>
-    <w:semiHidden/>
     <w:unhideWhenUsed/>
   </w:style>
   <w:style w:type="table" w:default="1" w:styleId="Tabelanormal">

</xml_diff>

<commit_message>
Atualizando Documento de passagem de gestão - Front End
</commit_message>
<xml_diff>
--- a/docs/ATA/seguir-padrao.docx
+++ b/docs/ATA/seguir-padrao.docx
@@ -88,34 +88,14 @@
                 <w:bCs/>
               </w:rPr>
             </w:pPr>
-            <w:proofErr w:type="spellStart"/>
-            <w:r>
-              <w:rPr>
-                <w:rFonts w:ascii="Calibri" w:eastAsia="Calibri" w:hAnsi="Calibri" w:cs="Calibri"/>
-                <w:b/>
-                <w:bCs/>
-              </w:rPr>
-              <w:t>Product</w:t>
-            </w:r>
-            <w:proofErr w:type="spellEnd"/>
-            <w:r>
-              <w:rPr>
-                <w:rFonts w:ascii="Calibri" w:eastAsia="Calibri" w:hAnsi="Calibri" w:cs="Calibri"/>
-                <w:b/>
-                <w:bCs/>
-              </w:rPr>
-              <w:t xml:space="preserve"> </w:t>
-            </w:r>
-            <w:proofErr w:type="spellStart"/>
-            <w:r>
-              <w:rPr>
-                <w:rFonts w:ascii="Calibri" w:eastAsia="Calibri" w:hAnsi="Calibri" w:cs="Calibri"/>
-                <w:b/>
-                <w:bCs/>
-              </w:rPr>
-              <w:t>Owner</w:t>
-            </w:r>
-            <w:proofErr w:type="spellEnd"/>
+            <w:r>
+              <w:rPr>
+                <w:rFonts w:ascii="Calibri" w:eastAsia="Calibri" w:hAnsi="Calibri" w:cs="Calibri"/>
+                <w:b/>
+                <w:bCs/>
+              </w:rPr>
+              <w:t>Product Owner</w:t>
+            </w:r>
           </w:p>
         </w:tc>
         <w:tc>
@@ -158,18 +138,8 @@
                 <w:b/>
                 <w:bCs/>
               </w:rPr>
-              <w:t>Back-</w:t>
-            </w:r>
-            <w:proofErr w:type="spellStart"/>
-            <w:r>
-              <w:rPr>
-                <w:rFonts w:ascii="Calibri" w:eastAsia="Calibri" w:hAnsi="Calibri" w:cs="Calibri"/>
-                <w:b/>
-                <w:bCs/>
-              </w:rPr>
-              <w:t>End</w:t>
-            </w:r>
-            <w:proofErr w:type="spellEnd"/>
+              <w:t>Back-End</w:t>
+            </w:r>
           </w:p>
         </w:tc>
         <w:tc>
@@ -190,18 +160,8 @@
                 <w:b/>
                 <w:bCs/>
               </w:rPr>
-              <w:t>Front-</w:t>
-            </w:r>
-            <w:proofErr w:type="spellStart"/>
-            <w:r>
-              <w:rPr>
-                <w:rFonts w:ascii="Calibri" w:eastAsia="Calibri" w:hAnsi="Calibri" w:cs="Calibri"/>
-                <w:b/>
-                <w:bCs/>
-              </w:rPr>
-              <w:t>End</w:t>
-            </w:r>
-            <w:proofErr w:type="spellEnd"/>
+              <w:t>Front-End</w:t>
+            </w:r>
           </w:p>
         </w:tc>
         <w:tc>
@@ -361,16 +321,8 @@
               <w:rPr>
                 <w:rFonts w:ascii="Calibri" w:eastAsia="Calibri" w:hAnsi="Calibri" w:cs="Calibri"/>
               </w:rPr>
-              <w:t xml:space="preserve">Liz e </w:t>
-            </w:r>
-            <w:proofErr w:type="spellStart"/>
-            <w:r>
-              <w:rPr>
-                <w:rFonts w:ascii="Calibri" w:eastAsia="Calibri" w:hAnsi="Calibri" w:cs="Calibri"/>
-              </w:rPr>
-              <w:t>Bea</w:t>
-            </w:r>
-            <w:proofErr w:type="spellEnd"/>
+              <w:t>Liz e Bea</w:t>
+            </w:r>
           </w:p>
         </w:tc>
         <w:tc>
@@ -464,19 +416,11 @@
                 <w:rFonts w:ascii="Calibri" w:eastAsia="Calibri" w:hAnsi="Calibri" w:cs="Calibri"/>
               </w:rPr>
             </w:pPr>
-            <w:proofErr w:type="spellStart"/>
-            <w:r>
-              <w:rPr>
-                <w:rFonts w:ascii="Calibri" w:eastAsia="Calibri" w:hAnsi="Calibri" w:cs="Calibri"/>
-              </w:rPr>
-              <w:t>Bea</w:t>
-            </w:r>
-            <w:proofErr w:type="spellEnd"/>
-            <w:r>
-              <w:rPr>
-                <w:rFonts w:ascii="Calibri" w:eastAsia="Calibri" w:hAnsi="Calibri" w:cs="Calibri"/>
-              </w:rPr>
-              <w:t xml:space="preserve"> e</w:t>
+            <w:r>
+              <w:rPr>
+                <w:rFonts w:ascii="Calibri" w:eastAsia="Calibri" w:hAnsi="Calibri" w:cs="Calibri"/>
+              </w:rPr>
+              <w:t>Bea e</w:t>
             </w:r>
             <w:r>
               <w:rPr>
@@ -1020,9 +964,8 @@
                 <w:sz w:val="32"/>
                 <w:szCs w:val="32"/>
               </w:rPr>
-              <w:t xml:space="preserve"> </w:t>
-            </w:r>
-            <w:proofErr w:type="spellStart"/>
+              <w:t xml:space="preserve"> D</w:t>
+            </w:r>
             <w:r>
               <w:rPr>
                 <w:rFonts w:ascii="Calibri" w:eastAsia="Calibri" w:hAnsi="Calibri" w:cs="Calibri"/>
@@ -1032,20 +975,8 @@
                 <w:sz w:val="32"/>
                 <w:szCs w:val="32"/>
               </w:rPr>
-              <w:t>D</w:t>
-            </w:r>
-            <w:r>
-              <w:rPr>
-                <w:rFonts w:ascii="Calibri" w:eastAsia="Calibri" w:hAnsi="Calibri" w:cs="Calibri"/>
-                <w:b/>
-                <w:bCs/>
-                <w:color w:val="000000" w:themeColor="text1"/>
-                <w:sz w:val="32"/>
-                <w:szCs w:val="32"/>
-              </w:rPr>
               <w:t>ailys</w:t>
             </w:r>
-            <w:proofErr w:type="spellEnd"/>
           </w:p>
         </w:tc>
       </w:tr>
@@ -1386,7 +1317,14 @@
                 <w:rFonts w:ascii="Calibri" w:eastAsia="Calibri" w:hAnsi="Calibri" w:cs="Calibri"/>
                 <w:color w:val="FF0000"/>
               </w:rPr>
-              <w:t>02</w:t>
+              <w:t>0</w:t>
+            </w:r>
+            <w:r>
+              <w:rPr>
+                <w:rFonts w:ascii="Calibri" w:eastAsia="Calibri" w:hAnsi="Calibri" w:cs="Calibri"/>
+                <w:color w:val="FF0000"/>
+              </w:rPr>
+              <w:t>3</w:t>
             </w:r>
             <w:r>
               <w:rPr>
@@ -1440,7 +1378,13 @@
               <w:rPr>
                 <w:rFonts w:ascii="Calibri" w:eastAsia="Calibri" w:hAnsi="Calibri" w:cs="Calibri"/>
               </w:rPr>
-              <w:t xml:space="preserve">Pedro </w:t>
+              <w:t>Rafael</w:t>
+            </w:r>
+            <w:r>
+              <w:rPr>
+                <w:rFonts w:ascii="Calibri" w:eastAsia="Calibri" w:hAnsi="Calibri" w:cs="Calibri"/>
+              </w:rPr>
+              <w:t xml:space="preserve"> </w:t>
             </w:r>
           </w:p>
         </w:tc>
@@ -1475,15 +1419,7 @@
                 <w:b/>
                 <w:bCs/>
               </w:rPr>
-              <w:t>17:00</w:t>
-            </w:r>
-            <w:r>
-              <w:rPr>
-                <w:rFonts w:ascii="Calibri" w:eastAsia="Calibri" w:hAnsi="Calibri" w:cs="Calibri"/>
-                <w:b/>
-                <w:bCs/>
-              </w:rPr>
-              <w:t>*</w:t>
+              <w:t>09:50</w:t>
             </w:r>
           </w:p>
         </w:tc>
@@ -1518,15 +1454,7 @@
                 <w:b/>
                 <w:bCs/>
               </w:rPr>
-              <w:t>*</w:t>
-            </w:r>
-            <w:r>
-              <w:rPr>
-                <w:rFonts w:ascii="Calibri" w:eastAsia="Calibri" w:hAnsi="Calibri" w:cs="Calibri"/>
-                <w:b/>
-                <w:bCs/>
-              </w:rPr>
-              <w:t>17:30</w:t>
+              <w:t>10:10</w:t>
             </w:r>
           </w:p>
         </w:tc>
@@ -1553,6 +1481,18 @@
                 <w:rFonts w:ascii="Calibri" w:eastAsia="Calibri" w:hAnsi="Calibri" w:cs="Calibri"/>
               </w:rPr>
             </w:pPr>
+            <w:r>
+              <w:rPr>
+                <w:rFonts w:ascii="Calibri" w:eastAsia="Calibri" w:hAnsi="Calibri" w:cs="Calibri"/>
+              </w:rPr>
+              <w:t>Pedro Leão</w:t>
+            </w:r>
+            <w:r>
+              <w:rPr>
+                <w:rFonts w:ascii="Calibri" w:eastAsia="Calibri" w:hAnsi="Calibri" w:cs="Calibri"/>
+              </w:rPr>
+              <w:t xml:space="preserve"> (atraso sem justificativa)</w:t>
+            </w:r>
           </w:p>
         </w:tc>
         <w:tc>
@@ -1573,7 +1513,7 @@
           </w:tcPr>
           <w:p>
             <w:r>
-              <w:t>Passagem de Avanço, Definição do Banco de Dados e Planejamento de entrega da Sprint 2B</w:t>
+              <w:t>Preparativos para Sprint 2B</w:t>
             </w:r>
           </w:p>
         </w:tc>
@@ -1626,49 +1566,85 @@
     </w:p>
     <w:p>
       <w:r>
-        <w:t xml:space="preserve">- Banco de Dados realizado e validado com </w:t>
+        <w:t xml:space="preserve">- Banco de Dados </w:t>
       </w:r>
-      <w:proofErr w:type="spellStart"/>
-      <w:proofErr w:type="gramStart"/>
       <w:r>
-        <w:t>prof.Vivian</w:t>
+        <w:t>discutiu sobre manter ou não a relação N:N em</w:t>
       </w:r>
-      <w:proofErr w:type="spellEnd"/>
-      <w:proofErr w:type="gramEnd"/>
       <w:r>
-        <w:t>, próximos passos ver se o mesmo está funcionando na API com o Arduino e explicar para os demais integrantes sobre novas funções.</w:t>
+        <w:t xml:space="preserve"> sua modelagem de tabelas, sendo a relação algo prevista para a próxima </w:t>
+      </w:r>
+      <w:r>
+        <w:t>S</w:t>
+      </w:r>
+      <w:r>
+        <w:t>print</w:t>
+      </w:r>
+      <w:r>
+        <w:t xml:space="preserve"> (3).</w:t>
+      </w:r>
+      <w:r>
+        <w:t xml:space="preserve"> Inicialmente, decidido que irá manter.</w:t>
       </w:r>
     </w:p>
     <w:p>
       <w:r>
-        <w:t>- Front-</w:t>
+        <w:t xml:space="preserve">- Front-End </w:t>
       </w:r>
-      <w:proofErr w:type="spellStart"/>
       <w:r>
-        <w:t>End</w:t>
+        <w:t xml:space="preserve">fará uma mobilização de 3 pessoas para continuação </w:t>
       </w:r>
-      <w:proofErr w:type="spellEnd"/>
       <w:r>
-        <w:t xml:space="preserve"> terminou a fase de início do CSS da calculadora e irá concluir até dia 03/10/24, Duda irá auxiliar na inicialização do CSS do Site Institucional até 03/10/24.</w:t>
+        <w:t>da estilização</w:t>
+      </w:r>
+      <w:r>
+        <w:t xml:space="preserve"> do Simulador </w:t>
+      </w:r>
+      <w:r>
+        <w:t>financeiro</w:t>
+      </w:r>
+      <w:r>
+        <w:t xml:space="preserve">, </w:t>
+      </w:r>
+      <w:r>
+        <w:t>Site Institucional</w:t>
+      </w:r>
+      <w:r>
+        <w:t>, Página de Cadastro do Usuário</w:t>
+      </w:r>
+      <w:r>
+        <w:t>.</w:t>
       </w:r>
     </w:p>
     <w:p>
       <w:r>
-        <w:t>- Back-</w:t>
+        <w:t xml:space="preserve">- Back-End </w:t>
       </w:r>
-      <w:proofErr w:type="spellStart"/>
       <w:r>
-        <w:t>End</w:t>
-      </w:r>
-      <w:proofErr w:type="spellEnd"/>
-      <w:r>
-        <w:t xml:space="preserve"> finalizou a parte lógica da Calculadora e iniciou o HTML do Site Institucional, e fará ajuste no texto da justificativa do valor 20% como pedido por orientadores.</w:t>
+        <w:t>não foi discutido em reunião</w:t>
       </w:r>
     </w:p>
     <w:p>
       <w:r>
-        <w:lastRenderedPageBreak/>
-        <w:t>- Documentação fez ajustes no Contexto e alinhou onde os sensores deverão ficar na sala de Maturação do Queijo, na prateleira, e fará os Diagramas de Solução e de Negócio até 03/10/24.</w:t>
+        <w:t xml:space="preserve">- Documentação </w:t>
+      </w:r>
+      <w:r>
+        <w:t>fez a confecção do Diagrama</w:t>
+      </w:r>
+      <w:r>
+        <w:t xml:space="preserve"> de Negócio e Solução</w:t>
+      </w:r>
+      <w:r>
+        <w:t>, implementando a identidade visual atualizada, além da nova paleta de cores</w:t>
+      </w:r>
+      <w:r>
+        <w:t>. Validado pelo grupo</w:t>
+      </w:r>
+      <w:r>
+        <w:t>. Backlog a ser feito na reunião de Domingo</w:t>
+      </w:r>
+      <w:r>
+        <w:t>.</w:t>
       </w:r>
     </w:p>
     <w:p>
@@ -1678,48 +1654,6 @@
           <w:bCs/>
         </w:rPr>
       </w:pPr>
-    </w:p>
-    <w:p/>
-    <w:p>
-      <w:pPr>
-        <w:rPr>
-          <w:b/>
-          <w:bCs/>
-        </w:rPr>
-      </w:pPr>
-      <w:r>
-        <w:rPr>
-          <w:b/>
-          <w:bCs/>
-        </w:rPr>
-        <w:t>*</w:t>
-      </w:r>
-      <w:r>
-        <w:rPr>
-          <w:b/>
-          <w:bCs/>
-        </w:rPr>
-        <w:t>Próxima Daily definida para 03/10/24 as 16:20</w:t>
-      </w:r>
-      <w:r>
-        <w:rPr>
-          <w:b/>
-          <w:bCs/>
-        </w:rPr>
-        <w:t>.</w:t>
-      </w:r>
-    </w:p>
-    <w:p>
-      <w:pPr>
-        <w:pStyle w:val="PargrafodaLista"/>
-        <w:numPr>
-          <w:ilvl w:val="0"/>
-          <w:numId w:val="12"/>
-        </w:numPr>
-      </w:pPr>
-      <w:r>
-        <w:t xml:space="preserve">Todos Deverão elaborar documento KT para o próximo time que atuará na próxima semana </w:t>
-      </w:r>
     </w:p>
     <w:p/>
     <w:sectPr>

</xml_diff>